<commit_message>
Adding the captain song to this computer and putting a new song about avengers 1, into the void
</commit_message>
<xml_diff>
--- a/word_files/All songs.docx
+++ b/word_files/All songs.docx
@@ -193,20 +193,7 @@
           <w:sz w:val="36"/>
         </w:rPr>
         <w:br/>
-      </w:r>
-      <w:proofErr w:type="gramStart"/>
-      <w:r>
-        <w:rPr>
-          <w:sz w:val="36"/>
-        </w:rPr>
-        <w:t>In</w:t>
-      </w:r>
-      <w:proofErr w:type="gramEnd"/>
-      <w:r>
-        <w:rPr>
-          <w:sz w:val="36"/>
-        </w:rPr>
-        <w:t xml:space="preserve"> the jaws of death</w:t>
+        <w:t>In the jaws of death</w:t>
       </w:r>
       <w:r>
         <w:rPr>
@@ -282,20 +269,7 @@
           <w:sz w:val="36"/>
         </w:rPr>
         <w:br/>
-      </w:r>
-      <w:proofErr w:type="gramStart"/>
-      <w:r>
-        <w:rPr>
-          <w:sz w:val="36"/>
-        </w:rPr>
-        <w:t>In</w:t>
-      </w:r>
-      <w:proofErr w:type="gramEnd"/>
-      <w:r>
-        <w:rPr>
-          <w:sz w:val="36"/>
-        </w:rPr>
-        <w:t xml:space="preserve"> the jaws of death</w:t>
+        <w:t>In the jaws of death</w:t>
       </w:r>
       <w:r>
         <w:rPr>
@@ -354,20 +328,7 @@
           <w:sz w:val="36"/>
         </w:rPr>
         <w:br/>
-      </w:r>
-      <w:proofErr w:type="gramStart"/>
-      <w:r>
-        <w:rPr>
-          <w:sz w:val="36"/>
-        </w:rPr>
-        <w:t>My</w:t>
-      </w:r>
-      <w:proofErr w:type="gramEnd"/>
-      <w:r>
-        <w:rPr>
-          <w:sz w:val="36"/>
-        </w:rPr>
-        <w:t xml:space="preserve"> thunder, lost its, storm</w:t>
+        <w:t>My thunder, lost its, storm</w:t>
       </w:r>
       <w:r>
         <w:rPr>
@@ -481,21 +442,7 @@
           <w:sz w:val="36"/>
         </w:rPr>
         <w:br/>
-        <w:t xml:space="preserve">Fight, Fight, Fight, </w:t>
-      </w:r>
-      <w:proofErr w:type="gramStart"/>
-      <w:r>
-        <w:rPr>
-          <w:sz w:val="36"/>
-        </w:rPr>
-        <w:t>Fight</w:t>
-      </w:r>
-      <w:proofErr w:type="gramEnd"/>
-      <w:r>
-        <w:rPr>
-          <w:sz w:val="36"/>
-        </w:rPr>
-        <w:t>!</w:t>
+        <w:t>Fight, Fight, Fight, Fight!</w:t>
       </w:r>
       <w:r>
         <w:rPr>
@@ -509,21 +456,7 @@
           <w:sz w:val="36"/>
         </w:rPr>
         <w:br/>
-        <w:t xml:space="preserve">Fight, Fight, Fight, </w:t>
-      </w:r>
-      <w:proofErr w:type="gramStart"/>
-      <w:r>
-        <w:rPr>
-          <w:sz w:val="36"/>
-        </w:rPr>
-        <w:t>Fight</w:t>
-      </w:r>
-      <w:proofErr w:type="gramEnd"/>
-      <w:r>
-        <w:rPr>
-          <w:sz w:val="36"/>
-        </w:rPr>
-        <w:t>!</w:t>
+        <w:t>Fight, Fight, Fight, Fight!</w:t>
       </w:r>
       <w:r>
         <w:rPr>
@@ -578,21 +511,7 @@
           <w:sz w:val="36"/>
         </w:rPr>
         <w:br/>
-        <w:t xml:space="preserve">Fight, Fight, Fight, </w:t>
-      </w:r>
-      <w:proofErr w:type="gramStart"/>
-      <w:r>
-        <w:rPr>
-          <w:sz w:val="36"/>
-        </w:rPr>
-        <w:t>Fight</w:t>
-      </w:r>
-      <w:proofErr w:type="gramEnd"/>
-      <w:r>
-        <w:rPr>
-          <w:sz w:val="36"/>
-        </w:rPr>
-        <w:t>!</w:t>
+        <w:t>Fight, Fight, Fight, Fight!</w:t>
       </w:r>
       <w:r>
         <w:rPr>
@@ -640,21 +559,7 @@
           <w:sz w:val="36"/>
         </w:rPr>
         <w:br/>
-        <w:t xml:space="preserve">I beat, </w:t>
-      </w:r>
-      <w:proofErr w:type="gramStart"/>
-      <w:r>
-        <w:rPr>
-          <w:sz w:val="36"/>
-        </w:rPr>
-        <w:t>them</w:t>
-      </w:r>
-      <w:proofErr w:type="gramEnd"/>
-      <w:r>
-        <w:rPr>
-          <w:sz w:val="36"/>
-        </w:rPr>
-        <w:t xml:space="preserve"> all, I don’t know why</w:t>
+        <w:t>I beat, them all, I don’t know why</w:t>
       </w:r>
       <w:r>
         <w:rPr>
@@ -713,20 +618,7 @@
           <w:sz w:val="36"/>
         </w:rPr>
         <w:br/>
-      </w:r>
-      <w:proofErr w:type="gramStart"/>
-      <w:r>
-        <w:rPr>
-          <w:sz w:val="36"/>
-        </w:rPr>
-        <w:t>Sisters</w:t>
-      </w:r>
-      <w:proofErr w:type="gramEnd"/>
-      <w:r>
-        <w:rPr>
-          <w:sz w:val="36"/>
-        </w:rPr>
-        <w:t xml:space="preserve"> curse broke Odin</w:t>
+        <w:t>Sisters curse broke Odin</w:t>
       </w:r>
       <w:r>
         <w:rPr>
@@ -747,21 +639,7 @@
           <w:sz w:val="36"/>
         </w:rPr>
         <w:br/>
-        <w:t xml:space="preserve">Fight, Fight, Fight, </w:t>
-      </w:r>
-      <w:proofErr w:type="gramStart"/>
-      <w:r>
-        <w:rPr>
-          <w:sz w:val="36"/>
-        </w:rPr>
-        <w:t>Fight</w:t>
-      </w:r>
-      <w:proofErr w:type="gramEnd"/>
-      <w:r>
-        <w:rPr>
-          <w:sz w:val="36"/>
-        </w:rPr>
-        <w:t>!</w:t>
+        <w:t>Fight, Fight, Fight, Fight!</w:t>
       </w:r>
       <w:r>
         <w:rPr>
@@ -851,16 +729,8 @@
           <w:sz w:val="36"/>
         </w:rPr>
         <w:br/>
-        <w:t>I beat, them all, I don’t know why</w:t>
-      </w:r>
-      <w:proofErr w:type="gramStart"/>
-      <w:r>
-        <w:rPr>
-          <w:sz w:val="36"/>
-        </w:rPr>
-        <w:t>,</w:t>
-      </w:r>
-      <w:proofErr w:type="gramEnd"/>
+        <w:t>I beat, them all, I don’t know why,</w:t>
+      </w:r>
       <w:r>
         <w:rPr>
           <w:sz w:val="36"/>
@@ -894,20 +764,7 @@
           <w:sz w:val="36"/>
         </w:rPr>
         <w:br/>
-      </w:r>
-      <w:proofErr w:type="gramStart"/>
-      <w:r>
-        <w:rPr>
-          <w:sz w:val="36"/>
-        </w:rPr>
-        <w:t>Taught</w:t>
-      </w:r>
-      <w:proofErr w:type="gramEnd"/>
-      <w:r>
-        <w:rPr>
-          <w:sz w:val="36"/>
-        </w:rPr>
-        <w:t xml:space="preserve"> her how to bleed</w:t>
+        <w:t>Taught her how to bleed</w:t>
       </w:r>
       <w:r>
         <w:rPr>
@@ -995,20 +852,7 @@
           <w:sz w:val="36"/>
         </w:rPr>
         <w:br/>
-      </w:r>
-      <w:proofErr w:type="gramStart"/>
-      <w:r>
-        <w:rPr>
-          <w:sz w:val="36"/>
-        </w:rPr>
-        <w:t>Deceived</w:t>
-      </w:r>
-      <w:proofErr w:type="gramEnd"/>
-      <w:r>
-        <w:rPr>
-          <w:sz w:val="36"/>
-        </w:rPr>
-        <w:t xml:space="preserve"> them, with my mind</w:t>
+        <w:t>Deceived them, with my mind</w:t>
       </w:r>
       <w:r>
         <w:rPr>
@@ -1036,21 +880,7 @@
           <w:sz w:val="36"/>
         </w:rPr>
         <w:br/>
-        <w:t xml:space="preserve">Fly, ruin, </w:t>
-      </w:r>
-      <w:proofErr w:type="gramStart"/>
-      <w:r>
-        <w:rPr>
-          <w:sz w:val="36"/>
-        </w:rPr>
-        <w:t>kill</w:t>
-      </w:r>
-      <w:proofErr w:type="gramEnd"/>
-      <w:r>
-        <w:rPr>
-          <w:sz w:val="36"/>
-        </w:rPr>
-        <w:t>, the end</w:t>
+        <w:t>Fly, ruin, kill, the end</w:t>
       </w:r>
     </w:p>
     <w:p>
@@ -1133,21 +963,7 @@
           <w:sz w:val="36"/>
         </w:rPr>
         <w:br/>
-        <w:t xml:space="preserve">Fly, kill, </w:t>
-      </w:r>
-      <w:proofErr w:type="gramStart"/>
-      <w:r>
-        <w:rPr>
-          <w:sz w:val="36"/>
-        </w:rPr>
-        <w:t>ruin</w:t>
-      </w:r>
-      <w:proofErr w:type="gramEnd"/>
-      <w:r>
-        <w:rPr>
-          <w:sz w:val="36"/>
-        </w:rPr>
-        <w:t>, the end</w:t>
+        <w:t>Fly, kill, ruin, the end</w:t>
       </w:r>
     </w:p>
     <w:p>
@@ -1218,20 +1034,7 @@
           <w:sz w:val="36"/>
         </w:rPr>
         <w:br/>
-      </w:r>
-      <w:proofErr w:type="gramStart"/>
-      <w:r>
-        <w:rPr>
-          <w:sz w:val="36"/>
-        </w:rPr>
-        <w:t>Only</w:t>
-      </w:r>
-      <w:proofErr w:type="gramEnd"/>
-      <w:r>
-        <w:rPr>
-          <w:sz w:val="36"/>
-        </w:rPr>
-        <w:t xml:space="preserve"> to, be found</w:t>
+        <w:t>Only to, be found</w:t>
       </w:r>
     </w:p>
     <w:p>
@@ -1259,20 +1062,7 @@
           <w:sz w:val="36"/>
         </w:rPr>
         <w:br/>
-      </w:r>
-      <w:proofErr w:type="gramStart"/>
-      <w:r>
-        <w:rPr>
-          <w:sz w:val="36"/>
-        </w:rPr>
-        <w:t>The</w:t>
-      </w:r>
-      <w:proofErr w:type="gramEnd"/>
-      <w:r>
-        <w:rPr>
-          <w:sz w:val="36"/>
-        </w:rPr>
-        <w:t xml:space="preserve"> green thing is, feared by gods</w:t>
+        <w:t>The green thing is, feared by gods</w:t>
       </w:r>
       <w:r>
         <w:rPr>
@@ -1344,20 +1134,7 @@
           <w:sz w:val="36"/>
         </w:rPr>
         <w:br/>
-      </w:r>
-      <w:proofErr w:type="gramStart"/>
-      <w:r>
-        <w:rPr>
-          <w:sz w:val="36"/>
-        </w:rPr>
-        <w:t>The</w:t>
-      </w:r>
-      <w:proofErr w:type="gramEnd"/>
-      <w:r>
-        <w:rPr>
-          <w:sz w:val="36"/>
-        </w:rPr>
-        <w:t xml:space="preserve"> horror, is over</w:t>
+        <w:t>The horror, is over</w:t>
       </w:r>
     </w:p>
     <w:p>
@@ -1385,20 +1162,7 @@
           <w:sz w:val="36"/>
         </w:rPr>
         <w:br/>
-      </w:r>
-      <w:proofErr w:type="gramStart"/>
-      <w:r>
-        <w:rPr>
-          <w:sz w:val="36"/>
-        </w:rPr>
-        <w:t>The</w:t>
-      </w:r>
-      <w:proofErr w:type="gramEnd"/>
-      <w:r>
-        <w:rPr>
-          <w:sz w:val="36"/>
-        </w:rPr>
-        <w:t xml:space="preserve"> green thing is, feared by gods</w:t>
+        <w:t>The green thing is, feared by gods</w:t>
       </w:r>
       <w:r>
         <w:rPr>
@@ -1737,26 +1501,7 @@
           <w:lang w:val="en"/>
         </w:rPr>
         <w:br/>
-      </w:r>
-      <w:proofErr w:type="gramStart"/>
-      <w:r>
-        <w:rPr>
-          <w:rFonts w:ascii="Calibri" w:hAnsi="Calibri" w:cs="Calibri"/>
-          <w:sz w:val="36"/>
-          <w:szCs w:val="36"/>
-          <w:lang w:val="en"/>
-        </w:rPr>
-        <w:t>It</w:t>
-      </w:r>
-      <w:proofErr w:type="gramEnd"/>
-      <w:r>
-        <w:rPr>
-          <w:rFonts w:ascii="Calibri" w:hAnsi="Calibri" w:cs="Calibri"/>
-          <w:sz w:val="36"/>
-          <w:szCs w:val="36"/>
-          <w:lang w:val="en"/>
-        </w:rPr>
-        <w:t xml:space="preserve"> fell down like his lie</w:t>
+        <w:t>It fell down like his lie</w:t>
       </w:r>
       <w:r>
         <w:rPr>
@@ -1808,11 +1553,15 @@
         <w:pStyle w:val="default"/>
         <w:spacing w:after="200" w:afterAutospacing="0" w:line="520" w:lineRule="atLeast"/>
         <w:jc w:val="center"/>
-      </w:pPr>
-      <w:proofErr w:type="spellStart"/>
-      <w:r>
-        <w:rPr>
-          <w:rStyle w:val="defaultchar"/>
+        <w:rPr>
+          <w:rFonts w:asciiTheme="minorHAnsi" w:hAnsiTheme="minorHAnsi" w:cstheme="minorHAnsi"/>
+        </w:rPr>
+      </w:pPr>
+      <w:proofErr w:type="spellStart"/>
+      <w:r>
+        <w:rPr>
+          <w:rStyle w:val="defaultchar"/>
+          <w:rFonts w:asciiTheme="minorHAnsi" w:hAnsiTheme="minorHAnsi" w:cstheme="minorHAnsi"/>
           <w:b/>
           <w:bCs/>
           <w:sz w:val="52"/>
@@ -3454,133 +3203,1423 @@
         </w:rPr>
         <w:t> </w:t>
       </w:r>
+      <w:r>
+        <w:rPr>
+          <w:rFonts w:asciiTheme="minorHAnsi" w:hAnsiTheme="minorHAnsi" w:cstheme="minorHAnsi"/>
+          <w:sz w:val="28"/>
+        </w:rPr>
+        <w:br/>
+      </w:r>
+      <w:proofErr w:type="spellStart"/>
+      <w:r>
+        <w:rPr>
+          <w:rStyle w:val="defaultchar"/>
+          <w:rFonts w:asciiTheme="minorHAnsi" w:hAnsiTheme="minorHAnsi" w:cstheme="minorHAnsi"/>
+          <w:sz w:val="28"/>
+        </w:rPr>
+        <w:t>There</w:t>
+      </w:r>
+      <w:proofErr w:type="spellEnd"/>
+      <w:r>
+        <w:rPr>
+          <w:rStyle w:val="defaultchar"/>
+          <w:rFonts w:asciiTheme="minorHAnsi" w:hAnsiTheme="minorHAnsi" w:cstheme="minorHAnsi"/>
+          <w:sz w:val="28"/>
+        </w:rPr>
+        <w:t xml:space="preserve"> is </w:t>
+      </w:r>
+      <w:proofErr w:type="spellStart"/>
+      <w:r>
+        <w:rPr>
+          <w:rStyle w:val="defaultchar"/>
+          <w:rFonts w:asciiTheme="minorHAnsi" w:hAnsiTheme="minorHAnsi" w:cstheme="minorHAnsi"/>
+          <w:sz w:val="28"/>
+        </w:rPr>
+        <w:t>only</w:t>
+      </w:r>
+      <w:proofErr w:type="spellEnd"/>
+      <w:r>
+        <w:rPr>
+          <w:rStyle w:val="defaultchar"/>
+          <w:rFonts w:asciiTheme="minorHAnsi" w:hAnsiTheme="minorHAnsi" w:cstheme="minorHAnsi"/>
+          <w:sz w:val="28"/>
+        </w:rPr>
+        <w:t xml:space="preserve"> one </w:t>
+      </w:r>
+      <w:proofErr w:type="spellStart"/>
+      <w:r>
+        <w:rPr>
+          <w:rStyle w:val="defaultchar"/>
+          <w:rFonts w:asciiTheme="minorHAnsi" w:hAnsiTheme="minorHAnsi" w:cstheme="minorHAnsi"/>
+          <w:sz w:val="28"/>
+        </w:rPr>
+        <w:t>hell</w:t>
+      </w:r>
+      <w:proofErr w:type="spellEnd"/>
+      <w:r>
+        <w:rPr>
+          <w:rStyle w:val="defaultchar"/>
+          <w:rFonts w:asciiTheme="minorHAnsi" w:hAnsiTheme="minorHAnsi" w:cstheme="minorHAnsi"/>
+          <w:sz w:val="28"/>
+        </w:rPr>
+        <w:t xml:space="preserve">, </w:t>
+      </w:r>
+      <w:proofErr w:type="spellStart"/>
+      <w:r>
+        <w:rPr>
+          <w:rStyle w:val="defaultchar"/>
+          <w:rFonts w:asciiTheme="minorHAnsi" w:hAnsiTheme="minorHAnsi" w:cstheme="minorHAnsi"/>
+          <w:sz w:val="28"/>
+        </w:rPr>
+        <w:t>the</w:t>
+      </w:r>
+      <w:proofErr w:type="spellEnd"/>
+      <w:r>
+        <w:rPr>
+          <w:rStyle w:val="defaultchar"/>
+          <w:rFonts w:asciiTheme="minorHAnsi" w:hAnsiTheme="minorHAnsi" w:cstheme="minorHAnsi"/>
+          <w:sz w:val="28"/>
+        </w:rPr>
+        <w:t xml:space="preserve"> one </w:t>
+      </w:r>
+      <w:proofErr w:type="spellStart"/>
+      <w:r>
+        <w:rPr>
+          <w:rStyle w:val="defaultchar"/>
+          <w:rFonts w:asciiTheme="minorHAnsi" w:hAnsiTheme="minorHAnsi" w:cstheme="minorHAnsi"/>
+          <w:sz w:val="28"/>
+        </w:rPr>
+        <w:t>we</w:t>
+      </w:r>
+      <w:proofErr w:type="spellEnd"/>
+      <w:r>
+        <w:rPr>
+          <w:rStyle w:val="defaultchar"/>
+          <w:rFonts w:asciiTheme="minorHAnsi" w:hAnsiTheme="minorHAnsi" w:cstheme="minorHAnsi"/>
+          <w:sz w:val="28"/>
+        </w:rPr>
+        <w:t xml:space="preserve"> live </w:t>
+      </w:r>
+      <w:proofErr w:type="spellStart"/>
+      <w:r>
+        <w:rPr>
+          <w:rStyle w:val="defaultchar"/>
+          <w:rFonts w:asciiTheme="minorHAnsi" w:hAnsiTheme="minorHAnsi" w:cstheme="minorHAnsi"/>
+          <w:sz w:val="28"/>
+        </w:rPr>
+        <w:t>in</w:t>
+      </w:r>
+      <w:proofErr w:type="spellEnd"/>
+      <w:r>
+        <w:rPr>
+          <w:rStyle w:val="defaultchar"/>
+          <w:rFonts w:asciiTheme="minorHAnsi" w:hAnsiTheme="minorHAnsi" w:cstheme="minorHAnsi"/>
+          <w:sz w:val="28"/>
+        </w:rPr>
+        <w:t xml:space="preserve"> </w:t>
+      </w:r>
+      <w:proofErr w:type="spellStart"/>
+      <w:r>
+        <w:rPr>
+          <w:rStyle w:val="defaultchar"/>
+          <w:rFonts w:asciiTheme="minorHAnsi" w:hAnsiTheme="minorHAnsi" w:cstheme="minorHAnsi"/>
+          <w:sz w:val="28"/>
+        </w:rPr>
+        <w:t>now</w:t>
+      </w:r>
+      <w:proofErr w:type="spellEnd"/>
+    </w:p>
+    <w:p>
+      <w:pPr>
+        <w:pStyle w:val="default"/>
+        <w:spacing w:before="0" w:beforeAutospacing="0" w:after="200" w:afterAutospacing="0" w:line="260" w:lineRule="atLeast"/>
+        <w:rPr>
+          <w:rFonts w:asciiTheme="minorHAnsi" w:hAnsiTheme="minorHAnsi" w:cstheme="minorHAnsi"/>
+          <w:sz w:val="28"/>
+        </w:rPr>
+      </w:pPr>
+      <w:proofErr w:type="spellStart"/>
+      <w:r>
+        <w:rPr>
+          <w:rStyle w:val="defaultchar"/>
+          <w:rFonts w:asciiTheme="minorHAnsi" w:hAnsiTheme="minorHAnsi" w:cstheme="minorHAnsi"/>
+          <w:sz w:val="28"/>
+        </w:rPr>
+        <w:t>Scorched</w:t>
+      </w:r>
+      <w:proofErr w:type="spellEnd"/>
+      <w:r>
+        <w:rPr>
+          <w:rStyle w:val="defaultchar"/>
+          <w:rFonts w:asciiTheme="minorHAnsi" w:hAnsiTheme="minorHAnsi" w:cstheme="minorHAnsi"/>
+          <w:sz w:val="28"/>
+        </w:rPr>
+        <w:t xml:space="preserve"> </w:t>
+      </w:r>
+      <w:proofErr w:type="spellStart"/>
+      <w:r>
+        <w:rPr>
+          <w:rStyle w:val="defaultchar"/>
+          <w:rFonts w:asciiTheme="minorHAnsi" w:hAnsiTheme="minorHAnsi" w:cstheme="minorHAnsi"/>
+          <w:sz w:val="28"/>
+        </w:rPr>
+        <w:t>desire</w:t>
+      </w:r>
+      <w:proofErr w:type="spellEnd"/>
+      <w:r>
+        <w:rPr>
+          <w:rStyle w:val="defaultchar"/>
+          <w:rFonts w:asciiTheme="minorHAnsi" w:hAnsiTheme="minorHAnsi" w:cstheme="minorHAnsi"/>
+          <w:sz w:val="28"/>
+        </w:rPr>
+        <w:t xml:space="preserve">, </w:t>
+      </w:r>
+      <w:proofErr w:type="spellStart"/>
+      <w:r>
+        <w:rPr>
+          <w:rStyle w:val="defaultchar"/>
+          <w:rFonts w:asciiTheme="minorHAnsi" w:hAnsiTheme="minorHAnsi" w:cstheme="minorHAnsi"/>
+          <w:sz w:val="28"/>
+        </w:rPr>
+        <w:t>made</w:t>
+      </w:r>
+      <w:proofErr w:type="spellEnd"/>
+      <w:r>
+        <w:rPr>
+          <w:rStyle w:val="defaultchar"/>
+          <w:rFonts w:asciiTheme="minorHAnsi" w:hAnsiTheme="minorHAnsi" w:cstheme="minorHAnsi"/>
+          <w:sz w:val="28"/>
+        </w:rPr>
+        <w:t xml:space="preserve"> </w:t>
+      </w:r>
+      <w:proofErr w:type="spellStart"/>
+      <w:r>
+        <w:rPr>
+          <w:rStyle w:val="defaultchar"/>
+          <w:rFonts w:asciiTheme="minorHAnsi" w:hAnsiTheme="minorHAnsi" w:cstheme="minorHAnsi"/>
+          <w:sz w:val="28"/>
+        </w:rPr>
+        <w:t>my</w:t>
+      </w:r>
+      <w:proofErr w:type="spellEnd"/>
+      <w:r>
+        <w:rPr>
+          <w:rStyle w:val="defaultchar"/>
+          <w:rFonts w:asciiTheme="minorHAnsi" w:hAnsiTheme="minorHAnsi" w:cstheme="minorHAnsi"/>
+          <w:sz w:val="28"/>
+        </w:rPr>
+        <w:t xml:space="preserve"> </w:t>
+      </w:r>
+      <w:proofErr w:type="spellStart"/>
+      <w:r>
+        <w:rPr>
+          <w:rStyle w:val="defaultchar"/>
+          <w:rFonts w:asciiTheme="minorHAnsi" w:hAnsiTheme="minorHAnsi" w:cstheme="minorHAnsi"/>
+          <w:sz w:val="28"/>
+        </w:rPr>
+        <w:t>fire</w:t>
+      </w:r>
+      <w:proofErr w:type="spellEnd"/>
+      <w:r>
+        <w:rPr>
+          <w:rStyle w:val="defaultchar"/>
+          <w:rFonts w:asciiTheme="minorHAnsi" w:hAnsiTheme="minorHAnsi" w:cstheme="minorHAnsi"/>
+          <w:sz w:val="28"/>
+        </w:rPr>
+        <w:t xml:space="preserve">, </w:t>
+      </w:r>
+      <w:proofErr w:type="spellStart"/>
+      <w:r>
+        <w:rPr>
+          <w:rStyle w:val="defaultchar"/>
+          <w:rFonts w:asciiTheme="minorHAnsi" w:hAnsiTheme="minorHAnsi" w:cstheme="minorHAnsi"/>
+          <w:sz w:val="28"/>
+        </w:rPr>
+        <w:t>burning</w:t>
+      </w:r>
+      <w:proofErr w:type="spellEnd"/>
+      <w:r>
+        <w:rPr>
+          <w:rStyle w:val="defaultchar"/>
+          <w:rFonts w:asciiTheme="minorHAnsi" w:hAnsiTheme="minorHAnsi" w:cstheme="minorHAnsi"/>
+          <w:sz w:val="28"/>
+        </w:rPr>
+        <w:t xml:space="preserve"> </w:t>
+      </w:r>
+      <w:proofErr w:type="spellStart"/>
+      <w:r>
+        <w:rPr>
+          <w:rStyle w:val="defaultchar"/>
+          <w:rFonts w:asciiTheme="minorHAnsi" w:hAnsiTheme="minorHAnsi" w:cstheme="minorHAnsi"/>
+          <w:sz w:val="28"/>
+        </w:rPr>
+        <w:t>brighter</w:t>
+      </w:r>
+      <w:proofErr w:type="spellEnd"/>
+      <w:r>
+        <w:rPr>
+          <w:rStyle w:val="defaultchar"/>
+          <w:rFonts w:asciiTheme="minorHAnsi" w:hAnsiTheme="minorHAnsi" w:cstheme="minorHAnsi"/>
+          <w:sz w:val="28"/>
+        </w:rPr>
+        <w:t xml:space="preserve">, I am a </w:t>
+      </w:r>
+      <w:proofErr w:type="spellStart"/>
+      <w:r>
+        <w:rPr>
+          <w:rStyle w:val="defaultchar"/>
+          <w:rFonts w:asciiTheme="minorHAnsi" w:hAnsiTheme="minorHAnsi" w:cstheme="minorHAnsi"/>
+          <w:sz w:val="28"/>
+        </w:rPr>
+        <w:t>fighter</w:t>
+      </w:r>
+      <w:proofErr w:type="spellEnd"/>
+      <w:r>
+        <w:rPr>
+          <w:rStyle w:val="defaultchar"/>
+          <w:rFonts w:asciiTheme="minorHAnsi" w:hAnsiTheme="minorHAnsi" w:cstheme="minorHAnsi"/>
+          <w:sz w:val="28"/>
+        </w:rPr>
+        <w:t> </w:t>
+      </w:r>
+      <w:r>
+        <w:rPr>
+          <w:rFonts w:asciiTheme="minorHAnsi" w:hAnsiTheme="minorHAnsi" w:cstheme="minorHAnsi"/>
+          <w:sz w:val="28"/>
+        </w:rPr>
+        <w:br/>
+      </w:r>
+      <w:proofErr w:type="spellStart"/>
+      <w:r>
+        <w:rPr>
+          <w:rStyle w:val="defaultchar"/>
+          <w:rFonts w:asciiTheme="minorHAnsi" w:hAnsiTheme="minorHAnsi" w:cstheme="minorHAnsi"/>
+          <w:sz w:val="28"/>
+        </w:rPr>
+        <w:t>Destoryed</w:t>
+      </w:r>
+      <w:proofErr w:type="spellEnd"/>
+      <w:r>
+        <w:rPr>
+          <w:rStyle w:val="defaultchar"/>
+          <w:rFonts w:asciiTheme="minorHAnsi" w:hAnsiTheme="minorHAnsi" w:cstheme="minorHAnsi"/>
+          <w:sz w:val="28"/>
+        </w:rPr>
+        <w:t xml:space="preserve"> </w:t>
+      </w:r>
+      <w:proofErr w:type="spellStart"/>
+      <w:r>
+        <w:rPr>
+          <w:rStyle w:val="defaultchar"/>
+          <w:rFonts w:asciiTheme="minorHAnsi" w:hAnsiTheme="minorHAnsi" w:cstheme="minorHAnsi"/>
+          <w:sz w:val="28"/>
+        </w:rPr>
+        <w:t>mind</w:t>
+      </w:r>
+      <w:proofErr w:type="spellEnd"/>
+      <w:r>
+        <w:rPr>
+          <w:rStyle w:val="defaultchar"/>
+          <w:rFonts w:asciiTheme="minorHAnsi" w:hAnsiTheme="minorHAnsi" w:cstheme="minorHAnsi"/>
+          <w:sz w:val="28"/>
+        </w:rPr>
+        <w:t xml:space="preserve">, </w:t>
+      </w:r>
+      <w:proofErr w:type="spellStart"/>
+      <w:r>
+        <w:rPr>
+          <w:rStyle w:val="defaultchar"/>
+          <w:rFonts w:asciiTheme="minorHAnsi" w:hAnsiTheme="minorHAnsi" w:cstheme="minorHAnsi"/>
+          <w:sz w:val="28"/>
+        </w:rPr>
+        <w:t>formed</w:t>
+      </w:r>
+      <w:proofErr w:type="spellEnd"/>
+      <w:r>
+        <w:rPr>
+          <w:rStyle w:val="defaultchar"/>
+          <w:rFonts w:asciiTheme="minorHAnsi" w:hAnsiTheme="minorHAnsi" w:cstheme="minorHAnsi"/>
+          <w:sz w:val="28"/>
+        </w:rPr>
+        <w:t xml:space="preserve"> </w:t>
+      </w:r>
+      <w:proofErr w:type="spellStart"/>
+      <w:r>
+        <w:rPr>
+          <w:rStyle w:val="defaultchar"/>
+          <w:rFonts w:asciiTheme="minorHAnsi" w:hAnsiTheme="minorHAnsi" w:cstheme="minorHAnsi"/>
+          <w:sz w:val="28"/>
+        </w:rPr>
+        <w:t>my</w:t>
+      </w:r>
+      <w:proofErr w:type="spellEnd"/>
+      <w:r>
+        <w:rPr>
+          <w:rStyle w:val="defaultchar"/>
+          <w:rFonts w:asciiTheme="minorHAnsi" w:hAnsiTheme="minorHAnsi" w:cstheme="minorHAnsi"/>
+          <w:sz w:val="28"/>
+        </w:rPr>
+        <w:t xml:space="preserve"> pride, </w:t>
+      </w:r>
+      <w:proofErr w:type="spellStart"/>
+      <w:r>
+        <w:rPr>
+          <w:rStyle w:val="defaultchar"/>
+          <w:rFonts w:asciiTheme="minorHAnsi" w:hAnsiTheme="minorHAnsi" w:cstheme="minorHAnsi"/>
+          <w:sz w:val="28"/>
+        </w:rPr>
+        <w:t>assemble</w:t>
+      </w:r>
+      <w:proofErr w:type="spellEnd"/>
+      <w:r>
+        <w:rPr>
+          <w:rStyle w:val="defaultchar"/>
+          <w:rFonts w:asciiTheme="minorHAnsi" w:hAnsiTheme="minorHAnsi" w:cstheme="minorHAnsi"/>
+          <w:sz w:val="28"/>
+        </w:rPr>
+        <w:t xml:space="preserve"> </w:t>
+      </w:r>
+      <w:proofErr w:type="spellStart"/>
+      <w:r>
+        <w:rPr>
+          <w:rStyle w:val="defaultchar"/>
+          <w:rFonts w:asciiTheme="minorHAnsi" w:hAnsiTheme="minorHAnsi" w:cstheme="minorHAnsi"/>
+          <w:sz w:val="28"/>
+        </w:rPr>
+        <w:t>brothers</w:t>
+      </w:r>
+      <w:proofErr w:type="spellEnd"/>
+      <w:r>
+        <w:rPr>
+          <w:rStyle w:val="defaultchar"/>
+          <w:rFonts w:asciiTheme="minorHAnsi" w:hAnsiTheme="minorHAnsi" w:cstheme="minorHAnsi"/>
+          <w:sz w:val="28"/>
+        </w:rPr>
+        <w:t xml:space="preserve">, </w:t>
+      </w:r>
+      <w:proofErr w:type="spellStart"/>
+      <w:r>
+        <w:rPr>
+          <w:rStyle w:val="defaultchar"/>
+          <w:rFonts w:asciiTheme="minorHAnsi" w:hAnsiTheme="minorHAnsi" w:cstheme="minorHAnsi"/>
+          <w:sz w:val="28"/>
+        </w:rPr>
+        <w:t>lets</w:t>
+      </w:r>
+      <w:proofErr w:type="spellEnd"/>
+      <w:r>
+        <w:rPr>
+          <w:rStyle w:val="defaultchar"/>
+          <w:rFonts w:asciiTheme="minorHAnsi" w:hAnsiTheme="minorHAnsi" w:cstheme="minorHAnsi"/>
+          <w:sz w:val="28"/>
+        </w:rPr>
+        <w:t xml:space="preserve"> </w:t>
+      </w:r>
+      <w:proofErr w:type="spellStart"/>
+      <w:r>
+        <w:rPr>
+          <w:rStyle w:val="defaultchar"/>
+          <w:rFonts w:asciiTheme="minorHAnsi" w:hAnsiTheme="minorHAnsi" w:cstheme="minorHAnsi"/>
+          <w:sz w:val="28"/>
+        </w:rPr>
+        <w:t>kill</w:t>
+      </w:r>
+      <w:proofErr w:type="spellEnd"/>
+      <w:r>
+        <w:rPr>
+          <w:rStyle w:val="defaultchar"/>
+          <w:rFonts w:asciiTheme="minorHAnsi" w:hAnsiTheme="minorHAnsi" w:cstheme="minorHAnsi"/>
+          <w:sz w:val="28"/>
+        </w:rPr>
+        <w:t xml:space="preserve"> </w:t>
+      </w:r>
+      <w:proofErr w:type="spellStart"/>
+      <w:r>
+        <w:rPr>
+          <w:rStyle w:val="defaultchar"/>
+          <w:rFonts w:asciiTheme="minorHAnsi" w:hAnsiTheme="minorHAnsi" w:cstheme="minorHAnsi"/>
+          <w:sz w:val="28"/>
+        </w:rPr>
+        <w:t>the</w:t>
+      </w:r>
+      <w:proofErr w:type="spellEnd"/>
+      <w:r>
+        <w:rPr>
+          <w:rStyle w:val="defaultchar"/>
+          <w:rFonts w:asciiTheme="minorHAnsi" w:hAnsiTheme="minorHAnsi" w:cstheme="minorHAnsi"/>
+          <w:sz w:val="28"/>
+        </w:rPr>
+        <w:t xml:space="preserve"> </w:t>
+      </w:r>
+      <w:proofErr w:type="spellStart"/>
+      <w:r>
+        <w:rPr>
+          <w:rStyle w:val="defaultchar"/>
+          <w:rFonts w:asciiTheme="minorHAnsi" w:hAnsiTheme="minorHAnsi" w:cstheme="minorHAnsi"/>
+          <w:sz w:val="28"/>
+        </w:rPr>
+        <w:t>suckers</w:t>
+      </w:r>
+      <w:proofErr w:type="spellEnd"/>
+    </w:p>
+    <w:p>
+      <w:pPr>
+        <w:pStyle w:val="default"/>
+        <w:spacing w:before="0" w:beforeAutospacing="0" w:after="200" w:afterAutospacing="0" w:line="260" w:lineRule="atLeast"/>
+        <w:rPr>
+          <w:rFonts w:asciiTheme="minorHAnsi" w:hAnsiTheme="minorHAnsi" w:cstheme="minorHAnsi"/>
+          <w:sz w:val="28"/>
+        </w:rPr>
+      </w:pPr>
+      <w:r>
+        <w:rPr>
+          <w:rStyle w:val="defaultchar"/>
+          <w:rFonts w:asciiTheme="minorHAnsi" w:hAnsiTheme="minorHAnsi" w:cstheme="minorHAnsi"/>
+          <w:sz w:val="28"/>
+        </w:rPr>
+        <w:t>OOOOOOOOOOOOOOOOOOOOOOOOOOOO</w:t>
+      </w:r>
+    </w:p>
+    <w:p>
+      <w:pPr>
+        <w:pStyle w:val="default"/>
+        <w:spacing w:before="0" w:beforeAutospacing="0" w:after="200" w:afterAutospacing="0" w:line="260" w:lineRule="atLeast"/>
+        <w:rPr>
+          <w:rStyle w:val="defaultchar"/>
+          <w:rFonts w:asciiTheme="minorHAnsi" w:hAnsiTheme="minorHAnsi" w:cstheme="minorHAnsi"/>
+          <w:sz w:val="28"/>
+        </w:rPr>
+      </w:pPr>
+      <w:proofErr w:type="spellStart"/>
+      <w:r>
+        <w:rPr>
+          <w:rStyle w:val="defaultchar"/>
+          <w:rFonts w:asciiTheme="minorHAnsi" w:hAnsiTheme="minorHAnsi" w:cstheme="minorHAnsi"/>
+          <w:sz w:val="28"/>
+        </w:rPr>
+        <w:t>Scorched</w:t>
+      </w:r>
+      <w:proofErr w:type="spellEnd"/>
+      <w:r>
+        <w:rPr>
+          <w:rStyle w:val="defaultchar"/>
+          <w:rFonts w:asciiTheme="minorHAnsi" w:hAnsiTheme="minorHAnsi" w:cstheme="minorHAnsi"/>
+          <w:sz w:val="28"/>
+        </w:rPr>
+        <w:t xml:space="preserve"> </w:t>
+      </w:r>
+      <w:proofErr w:type="spellStart"/>
+      <w:r>
+        <w:rPr>
+          <w:rStyle w:val="defaultchar"/>
+          <w:rFonts w:asciiTheme="minorHAnsi" w:hAnsiTheme="minorHAnsi" w:cstheme="minorHAnsi"/>
+          <w:sz w:val="28"/>
+        </w:rPr>
+        <w:t>desire</w:t>
+      </w:r>
+      <w:proofErr w:type="spellEnd"/>
+      <w:r>
+        <w:rPr>
+          <w:rStyle w:val="defaultchar"/>
+          <w:rFonts w:asciiTheme="minorHAnsi" w:hAnsiTheme="minorHAnsi" w:cstheme="minorHAnsi"/>
+          <w:sz w:val="28"/>
+        </w:rPr>
+        <w:t xml:space="preserve">, </w:t>
+      </w:r>
+      <w:proofErr w:type="spellStart"/>
+      <w:r>
+        <w:rPr>
+          <w:rStyle w:val="defaultchar"/>
+          <w:rFonts w:asciiTheme="minorHAnsi" w:hAnsiTheme="minorHAnsi" w:cstheme="minorHAnsi"/>
+          <w:sz w:val="28"/>
+        </w:rPr>
+        <w:t>made</w:t>
+      </w:r>
+      <w:proofErr w:type="spellEnd"/>
+      <w:r>
+        <w:rPr>
+          <w:rStyle w:val="defaultchar"/>
+          <w:rFonts w:asciiTheme="minorHAnsi" w:hAnsiTheme="minorHAnsi" w:cstheme="minorHAnsi"/>
+          <w:sz w:val="28"/>
+        </w:rPr>
+        <w:t xml:space="preserve"> </w:t>
+      </w:r>
+      <w:proofErr w:type="spellStart"/>
+      <w:r>
+        <w:rPr>
+          <w:rStyle w:val="defaultchar"/>
+          <w:rFonts w:asciiTheme="minorHAnsi" w:hAnsiTheme="minorHAnsi" w:cstheme="minorHAnsi"/>
+          <w:sz w:val="28"/>
+        </w:rPr>
+        <w:t>my</w:t>
+      </w:r>
+      <w:proofErr w:type="spellEnd"/>
+      <w:r>
+        <w:rPr>
+          <w:rStyle w:val="defaultchar"/>
+          <w:rFonts w:asciiTheme="minorHAnsi" w:hAnsiTheme="minorHAnsi" w:cstheme="minorHAnsi"/>
+          <w:sz w:val="28"/>
+        </w:rPr>
+        <w:t xml:space="preserve"> </w:t>
+      </w:r>
+      <w:proofErr w:type="spellStart"/>
+      <w:r>
+        <w:rPr>
+          <w:rStyle w:val="defaultchar"/>
+          <w:rFonts w:asciiTheme="minorHAnsi" w:hAnsiTheme="minorHAnsi" w:cstheme="minorHAnsi"/>
+          <w:sz w:val="28"/>
+        </w:rPr>
+        <w:t>fire</w:t>
+      </w:r>
+      <w:proofErr w:type="spellEnd"/>
+      <w:r>
+        <w:rPr>
+          <w:rStyle w:val="defaultchar"/>
+          <w:rFonts w:asciiTheme="minorHAnsi" w:hAnsiTheme="minorHAnsi" w:cstheme="minorHAnsi"/>
+          <w:sz w:val="28"/>
+        </w:rPr>
+        <w:t xml:space="preserve">, </w:t>
+      </w:r>
+      <w:proofErr w:type="spellStart"/>
+      <w:r>
+        <w:rPr>
+          <w:rStyle w:val="defaultchar"/>
+          <w:rFonts w:asciiTheme="minorHAnsi" w:hAnsiTheme="minorHAnsi" w:cstheme="minorHAnsi"/>
+          <w:sz w:val="28"/>
+        </w:rPr>
+        <w:t>burning</w:t>
+      </w:r>
+      <w:proofErr w:type="spellEnd"/>
+      <w:r>
+        <w:rPr>
+          <w:rStyle w:val="defaultchar"/>
+          <w:rFonts w:asciiTheme="minorHAnsi" w:hAnsiTheme="minorHAnsi" w:cstheme="minorHAnsi"/>
+          <w:sz w:val="28"/>
+        </w:rPr>
+        <w:t xml:space="preserve"> </w:t>
+      </w:r>
+      <w:proofErr w:type="spellStart"/>
+      <w:r>
+        <w:rPr>
+          <w:rStyle w:val="defaultchar"/>
+          <w:rFonts w:asciiTheme="minorHAnsi" w:hAnsiTheme="minorHAnsi" w:cstheme="minorHAnsi"/>
+          <w:sz w:val="28"/>
+        </w:rPr>
+        <w:t>brighter</w:t>
+      </w:r>
+      <w:proofErr w:type="spellEnd"/>
+      <w:r>
+        <w:rPr>
+          <w:rStyle w:val="defaultchar"/>
+          <w:rFonts w:asciiTheme="minorHAnsi" w:hAnsiTheme="minorHAnsi" w:cstheme="minorHAnsi"/>
+          <w:sz w:val="28"/>
+        </w:rPr>
+        <w:t xml:space="preserve">, I am a </w:t>
+      </w:r>
+      <w:proofErr w:type="spellStart"/>
+      <w:r>
+        <w:rPr>
+          <w:rStyle w:val="defaultchar"/>
+          <w:rFonts w:asciiTheme="minorHAnsi" w:hAnsiTheme="minorHAnsi" w:cstheme="minorHAnsi"/>
+          <w:sz w:val="28"/>
+        </w:rPr>
+        <w:t>fighter</w:t>
+      </w:r>
+      <w:proofErr w:type="spellEnd"/>
+      <w:r>
+        <w:rPr>
+          <w:rStyle w:val="defaultchar"/>
+          <w:rFonts w:asciiTheme="minorHAnsi" w:hAnsiTheme="minorHAnsi" w:cstheme="minorHAnsi"/>
+          <w:sz w:val="28"/>
+        </w:rPr>
+        <w:t> </w:t>
+      </w:r>
+      <w:r>
+        <w:rPr>
+          <w:rFonts w:asciiTheme="minorHAnsi" w:hAnsiTheme="minorHAnsi" w:cstheme="minorHAnsi"/>
+          <w:sz w:val="28"/>
+        </w:rPr>
+        <w:br/>
+      </w:r>
+      <w:proofErr w:type="spellStart"/>
+      <w:r>
+        <w:rPr>
+          <w:rStyle w:val="defaultchar"/>
+          <w:rFonts w:asciiTheme="minorHAnsi" w:hAnsiTheme="minorHAnsi" w:cstheme="minorHAnsi"/>
+          <w:sz w:val="28"/>
+        </w:rPr>
+        <w:t>Destoryed</w:t>
+      </w:r>
+      <w:proofErr w:type="spellEnd"/>
+      <w:r>
+        <w:rPr>
+          <w:rStyle w:val="defaultchar"/>
+          <w:rFonts w:asciiTheme="minorHAnsi" w:hAnsiTheme="minorHAnsi" w:cstheme="minorHAnsi"/>
+          <w:sz w:val="28"/>
+        </w:rPr>
+        <w:t xml:space="preserve"> </w:t>
+      </w:r>
+      <w:proofErr w:type="spellStart"/>
+      <w:r>
+        <w:rPr>
+          <w:rStyle w:val="defaultchar"/>
+          <w:rFonts w:asciiTheme="minorHAnsi" w:hAnsiTheme="minorHAnsi" w:cstheme="minorHAnsi"/>
+          <w:sz w:val="28"/>
+        </w:rPr>
+        <w:t>mind</w:t>
+      </w:r>
+      <w:proofErr w:type="spellEnd"/>
+      <w:r>
+        <w:rPr>
+          <w:rStyle w:val="defaultchar"/>
+          <w:rFonts w:asciiTheme="minorHAnsi" w:hAnsiTheme="minorHAnsi" w:cstheme="minorHAnsi"/>
+          <w:sz w:val="28"/>
+        </w:rPr>
+        <w:t xml:space="preserve">, </w:t>
+      </w:r>
+      <w:proofErr w:type="spellStart"/>
+      <w:r>
+        <w:rPr>
+          <w:rStyle w:val="defaultchar"/>
+          <w:rFonts w:asciiTheme="minorHAnsi" w:hAnsiTheme="minorHAnsi" w:cstheme="minorHAnsi"/>
+          <w:sz w:val="28"/>
+        </w:rPr>
+        <w:t>formed</w:t>
+      </w:r>
+      <w:proofErr w:type="spellEnd"/>
+      <w:r>
+        <w:rPr>
+          <w:rStyle w:val="defaultchar"/>
+          <w:rFonts w:asciiTheme="minorHAnsi" w:hAnsiTheme="minorHAnsi" w:cstheme="minorHAnsi"/>
+          <w:sz w:val="28"/>
+        </w:rPr>
+        <w:t xml:space="preserve"> </w:t>
+      </w:r>
+      <w:proofErr w:type="spellStart"/>
+      <w:r>
+        <w:rPr>
+          <w:rStyle w:val="defaultchar"/>
+          <w:rFonts w:asciiTheme="minorHAnsi" w:hAnsiTheme="minorHAnsi" w:cstheme="minorHAnsi"/>
+          <w:sz w:val="28"/>
+        </w:rPr>
+        <w:t>my</w:t>
+      </w:r>
+      <w:proofErr w:type="spellEnd"/>
+      <w:r>
+        <w:rPr>
+          <w:rStyle w:val="defaultchar"/>
+          <w:rFonts w:asciiTheme="minorHAnsi" w:hAnsiTheme="minorHAnsi" w:cstheme="minorHAnsi"/>
+          <w:sz w:val="28"/>
+        </w:rPr>
+        <w:t xml:space="preserve"> pride, </w:t>
+      </w:r>
+      <w:proofErr w:type="spellStart"/>
+      <w:r>
+        <w:rPr>
+          <w:rStyle w:val="defaultchar"/>
+          <w:rFonts w:asciiTheme="minorHAnsi" w:hAnsiTheme="minorHAnsi" w:cstheme="minorHAnsi"/>
+          <w:sz w:val="28"/>
+        </w:rPr>
+        <w:t>assemble</w:t>
+      </w:r>
+      <w:proofErr w:type="spellEnd"/>
+      <w:r>
+        <w:rPr>
+          <w:rStyle w:val="defaultchar"/>
+          <w:rFonts w:asciiTheme="minorHAnsi" w:hAnsiTheme="minorHAnsi" w:cstheme="minorHAnsi"/>
+          <w:sz w:val="28"/>
+        </w:rPr>
+        <w:t xml:space="preserve"> </w:t>
+      </w:r>
+      <w:proofErr w:type="spellStart"/>
+      <w:r>
+        <w:rPr>
+          <w:rStyle w:val="defaultchar"/>
+          <w:rFonts w:asciiTheme="minorHAnsi" w:hAnsiTheme="minorHAnsi" w:cstheme="minorHAnsi"/>
+          <w:sz w:val="28"/>
+        </w:rPr>
+        <w:t>brothers</w:t>
+      </w:r>
+      <w:proofErr w:type="spellEnd"/>
+      <w:r>
+        <w:rPr>
+          <w:rStyle w:val="defaultchar"/>
+          <w:rFonts w:asciiTheme="minorHAnsi" w:hAnsiTheme="minorHAnsi" w:cstheme="minorHAnsi"/>
+          <w:sz w:val="28"/>
+        </w:rPr>
+        <w:t xml:space="preserve">, </w:t>
+      </w:r>
+      <w:proofErr w:type="spellStart"/>
+      <w:r>
+        <w:rPr>
+          <w:rStyle w:val="defaultchar"/>
+          <w:rFonts w:asciiTheme="minorHAnsi" w:hAnsiTheme="minorHAnsi" w:cstheme="minorHAnsi"/>
+          <w:sz w:val="28"/>
+        </w:rPr>
+        <w:t>lets</w:t>
+      </w:r>
+      <w:proofErr w:type="spellEnd"/>
+      <w:r>
+        <w:rPr>
+          <w:rStyle w:val="defaultchar"/>
+          <w:rFonts w:asciiTheme="minorHAnsi" w:hAnsiTheme="minorHAnsi" w:cstheme="minorHAnsi"/>
+          <w:sz w:val="28"/>
+        </w:rPr>
+        <w:t xml:space="preserve"> </w:t>
+      </w:r>
+      <w:proofErr w:type="spellStart"/>
+      <w:r>
+        <w:rPr>
+          <w:rStyle w:val="defaultchar"/>
+          <w:rFonts w:asciiTheme="minorHAnsi" w:hAnsiTheme="minorHAnsi" w:cstheme="minorHAnsi"/>
+          <w:sz w:val="28"/>
+        </w:rPr>
+        <w:t>kill</w:t>
+      </w:r>
+      <w:proofErr w:type="spellEnd"/>
+      <w:r>
+        <w:rPr>
+          <w:rStyle w:val="defaultchar"/>
+          <w:rFonts w:asciiTheme="minorHAnsi" w:hAnsiTheme="minorHAnsi" w:cstheme="minorHAnsi"/>
+          <w:sz w:val="28"/>
+        </w:rPr>
+        <w:t xml:space="preserve"> </w:t>
+      </w:r>
+      <w:proofErr w:type="spellStart"/>
+      <w:r>
+        <w:rPr>
+          <w:rStyle w:val="defaultchar"/>
+          <w:rFonts w:asciiTheme="minorHAnsi" w:hAnsiTheme="minorHAnsi" w:cstheme="minorHAnsi"/>
+          <w:sz w:val="28"/>
+        </w:rPr>
+        <w:t>the</w:t>
+      </w:r>
+      <w:proofErr w:type="spellEnd"/>
+      <w:r>
+        <w:rPr>
+          <w:rStyle w:val="defaultchar"/>
+          <w:rFonts w:asciiTheme="minorHAnsi" w:hAnsiTheme="minorHAnsi" w:cstheme="minorHAnsi"/>
+          <w:sz w:val="28"/>
+        </w:rPr>
+        <w:t xml:space="preserve"> </w:t>
+      </w:r>
+      <w:proofErr w:type="spellStart"/>
+      <w:r>
+        <w:rPr>
+          <w:rStyle w:val="defaultchar"/>
+          <w:rFonts w:asciiTheme="minorHAnsi" w:hAnsiTheme="minorHAnsi" w:cstheme="minorHAnsi"/>
+          <w:sz w:val="28"/>
+        </w:rPr>
+        <w:t>suckers</w:t>
+      </w:r>
+      <w:proofErr w:type="spellEnd"/>
+    </w:p>
+    <w:p>
+      <w:pPr>
+        <w:rPr>
+          <w:rStyle w:val="defaultchar"/>
+          <w:rFonts w:eastAsia="Times New Roman" w:cstheme="minorHAnsi"/>
+          <w:sz w:val="28"/>
+          <w:szCs w:val="24"/>
+          <w:lang w:val="hr-HR" w:eastAsia="hr-HR"/>
+        </w:rPr>
+      </w:pPr>
+      <w:r>
+        <w:rPr>
+          <w:rStyle w:val="defaultchar"/>
+          <w:rFonts w:cstheme="minorHAnsi"/>
+          <w:sz w:val="28"/>
+        </w:rPr>
+        <w:br w:type="page"/>
+      </w:r>
+    </w:p>
+    <w:p>
+      <w:pPr>
+        <w:jc w:val="center"/>
+        <w:rPr>
+          <w:b/>
+          <w:sz w:val="52"/>
+        </w:rPr>
+      </w:pPr>
+      <w:r>
+        <w:rPr>
+          <w:b/>
+          <w:sz w:val="52"/>
+        </w:rPr>
+        <w:lastRenderedPageBreak/>
+        <w:t>The captain</w:t>
+      </w:r>
+    </w:p>
+    <w:p>
+      <w:pPr>
+        <w:ind w:left="3119"/>
+        <w:rPr>
+          <w:sz w:val="28"/>
+        </w:rPr>
+      </w:pPr>
+      <w:r>
+        <w:rPr>
+          <w:sz w:val="28"/>
+        </w:rPr>
+        <w:t>Tell me that tale</w:t>
+      </w:r>
+      <w:r>
+        <w:rPr>
+          <w:sz w:val="28"/>
+        </w:rPr>
+        <w:br/>
+        <w:t xml:space="preserve">My </w:t>
+      </w:r>
+      <w:r>
+        <w:rPr>
+          <w:sz w:val="28"/>
+        </w:rPr>
+        <w:t>catastrophic</w:t>
+      </w:r>
+      <w:r>
+        <w:rPr>
+          <w:sz w:val="28"/>
+        </w:rPr>
+        <w:t xml:space="preserve"> fairytale</w:t>
+      </w:r>
+    </w:p>
+    <w:p>
+      <w:pPr>
+        <w:ind w:left="3119"/>
+        <w:rPr>
+          <w:sz w:val="28"/>
+        </w:rPr>
+      </w:pPr>
+      <w:r>
+        <w:rPr>
+          <w:sz w:val="28"/>
+        </w:rPr>
+        <w:t>The army refuses me</w:t>
+      </w:r>
+      <w:r>
+        <w:rPr>
+          <w:sz w:val="28"/>
+        </w:rPr>
+        <w:br/>
+        <w:t>Glory they can't guaranty</w:t>
+      </w:r>
+      <w:r>
+        <w:rPr>
+          <w:sz w:val="28"/>
+        </w:rPr>
+        <w:br/>
+        <w:t xml:space="preserve">Chemicals </w:t>
+      </w:r>
+      <w:r>
+        <w:rPr>
+          <w:sz w:val="28"/>
+        </w:rPr>
+        <w:t>increased</w:t>
+      </w:r>
+      <w:r>
+        <w:rPr>
+          <w:sz w:val="28"/>
+        </w:rPr>
+        <w:t xml:space="preserve"> my size</w:t>
+      </w:r>
+      <w:r>
+        <w:rPr>
+          <w:sz w:val="28"/>
+        </w:rPr>
+        <w:br/>
+        <w:t>The whole world wil</w:t>
+      </w:r>
+      <w:r>
+        <w:rPr>
+          <w:sz w:val="28"/>
+        </w:rPr>
+        <w:t>l</w:t>
+      </w:r>
+      <w:r>
+        <w:rPr>
+          <w:sz w:val="28"/>
+        </w:rPr>
+        <w:t xml:space="preserve"> see me rise</w:t>
+      </w:r>
+      <w:r>
+        <w:rPr>
+          <w:sz w:val="28"/>
+        </w:rPr>
+        <w:br/>
+        <w:t>Secret mission to save the troopers</w:t>
+      </w:r>
+      <w:r>
+        <w:rPr>
+          <w:sz w:val="28"/>
+        </w:rPr>
+        <w:br/>
+        <w:t>Killed a few of Hydras abusers</w:t>
+      </w:r>
+      <w:r>
+        <w:rPr>
+          <w:sz w:val="28"/>
+        </w:rPr>
+        <w:br/>
+        <w:t>Red scull revealed his face</w:t>
+      </w:r>
+      <w:r>
+        <w:rPr>
+          <w:sz w:val="28"/>
+        </w:rPr>
+        <w:br/>
+        <w:t>My rage he will embrace</w:t>
+      </w:r>
+    </w:p>
+    <w:p>
+      <w:pPr>
+        <w:ind w:left="3119"/>
+        <w:rPr>
+          <w:sz w:val="28"/>
+        </w:rPr>
+      </w:pPr>
+      <w:r>
+        <w:rPr>
+          <w:sz w:val="28"/>
+        </w:rPr>
+        <w:t>With the shield by my side</w:t>
+      </w:r>
+      <w:r>
+        <w:rPr>
+          <w:sz w:val="28"/>
+        </w:rPr>
+        <w:br/>
+        <w:t>I will rise like a tide</w:t>
+      </w:r>
+      <w:r>
+        <w:rPr>
+          <w:sz w:val="28"/>
+        </w:rPr>
+        <w:br/>
+        <w:t>With the fire in my eyes</w:t>
+      </w:r>
+      <w:r>
+        <w:rPr>
+          <w:sz w:val="28"/>
+        </w:rPr>
+        <w:br/>
+        <w:t>Trough the storm and the skies (everybody dies)</w:t>
+      </w:r>
+    </w:p>
+    <w:p>
+      <w:pPr>
+        <w:ind w:left="3119"/>
+        <w:rPr>
+          <w:sz w:val="28"/>
+        </w:rPr>
+      </w:pPr>
+      <w:r>
+        <w:rPr>
+          <w:sz w:val="28"/>
+        </w:rPr>
+        <w:t>There is a vortex</w:t>
+      </w:r>
+      <w:r>
+        <w:rPr>
+          <w:sz w:val="28"/>
+        </w:rPr>
+        <w:br/>
+        <w:t>In my prefrontal cortex</w:t>
+      </w:r>
+      <w:r>
+        <w:rPr>
+          <w:sz w:val="28"/>
+        </w:rPr>
+        <w:br/>
+        <w:t>To get this love off my chest</w:t>
+      </w:r>
+      <w:r>
+        <w:rPr>
+          <w:sz w:val="28"/>
+        </w:rPr>
+        <w:br/>
+        <w:t>All my strength I'll need to manifest</w:t>
+      </w:r>
+      <w:r>
+        <w:rPr>
+          <w:sz w:val="28"/>
+        </w:rPr>
+        <w:br/>
+        <w:t>Saved the world of disaster</w:t>
+      </w:r>
+      <w:r>
+        <w:rPr>
+          <w:sz w:val="28"/>
+        </w:rPr>
+        <w:br/>
+        <w:t>Listen now to your master</w:t>
+      </w:r>
+      <w:r>
+        <w:rPr>
+          <w:sz w:val="28"/>
+        </w:rPr>
+        <w:br/>
+        <w:t>Stuck in ice for 70 years</w:t>
+      </w:r>
+      <w:r>
+        <w:rPr>
+          <w:sz w:val="28"/>
+        </w:rPr>
+        <w:br/>
+        <w:t>Now I have no more fears</w:t>
+      </w:r>
+    </w:p>
+    <w:p>
+      <w:pPr>
+        <w:ind w:left="3119"/>
+        <w:rPr>
+          <w:sz w:val="28"/>
+        </w:rPr>
+      </w:pPr>
+      <w:r>
+        <w:rPr>
+          <w:sz w:val="28"/>
+        </w:rPr>
+        <w:t>With the shield by my side</w:t>
+      </w:r>
+      <w:r>
+        <w:rPr>
+          <w:sz w:val="28"/>
+        </w:rPr>
+        <w:br/>
+        <w:t>I will rise like a tide</w:t>
+      </w:r>
+      <w:r>
+        <w:rPr>
+          <w:sz w:val="28"/>
+        </w:rPr>
+        <w:br/>
+        <w:t>With the fire in my eyes</w:t>
+      </w:r>
+      <w:r>
+        <w:rPr>
+          <w:sz w:val="28"/>
+        </w:rPr>
+        <w:br/>
+        <w:t>Trough the storm and the skies (everybody dies)</w:t>
+      </w:r>
+    </w:p>
+    <w:p>
+      <w:pPr>
+        <w:ind w:left="3119"/>
+        <w:rPr>
+          <w:sz w:val="28"/>
+        </w:rPr>
+      </w:pPr>
+      <w:r>
+        <w:rPr>
+          <w:sz w:val="28"/>
+        </w:rPr>
+        <w:t xml:space="preserve">Great power has always </w:t>
+      </w:r>
+      <w:r>
+        <w:rPr>
+          <w:sz w:val="28"/>
+        </w:rPr>
+        <w:t>baffled</w:t>
+      </w:r>
+      <w:r>
+        <w:rPr>
+          <w:sz w:val="28"/>
+        </w:rPr>
+        <w:t xml:space="preserve"> primitive men </w:t>
+      </w:r>
+    </w:p>
+    <w:p>
+      <w:pPr>
+        <w:ind w:left="3119"/>
+        <w:rPr>
+          <w:sz w:val="28"/>
+        </w:rPr>
+      </w:pPr>
+      <w:r>
+        <w:rPr>
+          <w:sz w:val="28"/>
+        </w:rPr>
+        <w:t>With the shield by my side</w:t>
+      </w:r>
+      <w:r>
+        <w:rPr>
+          <w:sz w:val="28"/>
+        </w:rPr>
+        <w:br/>
+        <w:t>I will rise like a tide</w:t>
+      </w:r>
+      <w:r>
+        <w:rPr>
+          <w:sz w:val="28"/>
+        </w:rPr>
+        <w:br/>
+        <w:t>With the fire in my eyes</w:t>
+      </w:r>
+      <w:r>
+        <w:rPr>
+          <w:sz w:val="28"/>
+        </w:rPr>
+        <w:br/>
+        <w:t>Trough the storm and the skies (everybody dies)</w:t>
+      </w:r>
+    </w:p>
+    <w:p>
+      <w:pPr>
+        <w:rPr>
+          <w:rFonts w:eastAsia="Times New Roman" w:cstheme="minorHAnsi"/>
+          <w:sz w:val="28"/>
+          <w:szCs w:val="24"/>
+          <w:lang w:val="hr-HR" w:eastAsia="hr-HR"/>
+        </w:rPr>
+      </w:pPr>
+      <w:r>
+        <w:rPr>
+          <w:rFonts w:cstheme="minorHAnsi"/>
+          <w:sz w:val="28"/>
+        </w:rPr>
+        <w:br w:type="page"/>
+      </w:r>
+    </w:p>
+    <w:p>
+      <w:pPr>
+        <w:jc w:val="center"/>
+        <w:rPr>
+          <w:b/>
+          <w:sz w:val="52"/>
+        </w:rPr>
+      </w:pPr>
+      <w:r>
+        <w:rPr>
+          <w:b/>
+          <w:sz w:val="52"/>
+        </w:rPr>
+        <w:lastRenderedPageBreak/>
+        <w:t>Into the void</w:t>
+      </w:r>
+    </w:p>
+    <w:p>
+      <w:pPr>
+        <w:ind w:left="2127"/>
+        <w:rPr>
+          <w:sz w:val="32"/>
+        </w:rPr>
+      </w:pPr>
+      <w:r>
+        <w:rPr>
+          <w:sz w:val="32"/>
+        </w:rPr>
+        <w:t xml:space="preserve">Collecting the warriors, to build some memorials, </w:t>
+      </w:r>
+      <w:r>
+        <w:rPr>
+          <w:sz w:val="32"/>
+        </w:rPr>
+        <w:br/>
+        <w:t>to be glorious, to become victorious</w:t>
+      </w:r>
+      <w:r>
+        <w:rPr>
+          <w:sz w:val="32"/>
+        </w:rPr>
+        <w:br/>
+      </w:r>
+      <w:proofErr w:type="spellStart"/>
+      <w:r>
+        <w:rPr>
+          <w:sz w:val="32"/>
+        </w:rPr>
+        <w:t>Lokies</w:t>
+      </w:r>
+      <w:proofErr w:type="spellEnd"/>
+      <w:r>
+        <w:rPr>
+          <w:sz w:val="32"/>
+        </w:rPr>
+        <w:t xml:space="preserve"> imprisonment, awoke his judgement, </w:t>
+      </w:r>
+      <w:r>
+        <w:rPr>
+          <w:sz w:val="32"/>
+        </w:rPr>
+        <w:br/>
+        <w:t>we became puzzlement, awoke the monster</w:t>
+      </w:r>
+      <w:r>
+        <w:rPr>
+          <w:sz w:val="32"/>
+        </w:rPr>
+        <w:br/>
+      </w:r>
+      <w:proofErr w:type="spellStart"/>
+      <w:r>
+        <w:rPr>
+          <w:sz w:val="32"/>
+        </w:rPr>
+        <w:t>Lokies</w:t>
+      </w:r>
+      <w:proofErr w:type="spellEnd"/>
+      <w:r>
+        <w:rPr>
+          <w:sz w:val="32"/>
+        </w:rPr>
+        <w:t xml:space="preserve"> dominion, over the millions, </w:t>
+      </w:r>
+      <w:r>
+        <w:rPr>
+          <w:sz w:val="32"/>
+        </w:rPr>
+        <w:br/>
+        <w:t>broke their opinion, suffer will millions</w:t>
+      </w:r>
+    </w:p>
+    <w:p>
+      <w:pPr>
+        <w:ind w:left="2127"/>
+        <w:rPr>
+          <w:sz w:val="32"/>
+        </w:rPr>
+      </w:pPr>
+      <w:r>
+        <w:rPr>
+          <w:sz w:val="32"/>
+        </w:rPr>
+        <w:t>They will be destroyed into the void</w:t>
+      </w:r>
       <w:bookmarkStart w:id="0" w:name="_GoBack"/>
       <w:bookmarkEnd w:id="0"/>
       <w:r>
         <w:rPr>
-          <w:rFonts w:asciiTheme="minorHAnsi" w:hAnsiTheme="minorHAnsi" w:cstheme="minorHAnsi"/>
-          <w:sz w:val="28"/>
-        </w:rPr>
-        <w:br/>
-      </w:r>
-      <w:proofErr w:type="spellStart"/>
-      <w:r>
-        <w:rPr>
-          <w:rStyle w:val="defaultchar"/>
-          <w:rFonts w:asciiTheme="minorHAnsi" w:hAnsiTheme="minorHAnsi" w:cstheme="minorHAnsi"/>
-          <w:sz w:val="28"/>
-        </w:rPr>
-        <w:t>There</w:t>
-      </w:r>
-      <w:proofErr w:type="spellEnd"/>
-      <w:r>
-        <w:rPr>
-          <w:rStyle w:val="defaultchar"/>
-          <w:rFonts w:asciiTheme="minorHAnsi" w:hAnsiTheme="minorHAnsi" w:cstheme="minorHAnsi"/>
-          <w:sz w:val="28"/>
-        </w:rPr>
-        <w:t xml:space="preserve"> is </w:t>
-      </w:r>
-      <w:proofErr w:type="spellStart"/>
-      <w:r>
-        <w:rPr>
-          <w:rStyle w:val="defaultchar"/>
-          <w:rFonts w:asciiTheme="minorHAnsi" w:hAnsiTheme="minorHAnsi" w:cstheme="minorHAnsi"/>
-          <w:sz w:val="28"/>
-        </w:rPr>
-        <w:t>only</w:t>
-      </w:r>
-      <w:proofErr w:type="spellEnd"/>
-      <w:r>
-        <w:rPr>
-          <w:rStyle w:val="defaultchar"/>
-          <w:rFonts w:asciiTheme="minorHAnsi" w:hAnsiTheme="minorHAnsi" w:cstheme="minorHAnsi"/>
-          <w:sz w:val="28"/>
-        </w:rPr>
-        <w:t xml:space="preserve"> one </w:t>
-      </w:r>
-      <w:proofErr w:type="spellStart"/>
-      <w:r>
-        <w:rPr>
-          <w:rStyle w:val="defaultchar"/>
-          <w:rFonts w:asciiTheme="minorHAnsi" w:hAnsiTheme="minorHAnsi" w:cstheme="minorHAnsi"/>
-          <w:sz w:val="28"/>
-        </w:rPr>
-        <w:t>hell</w:t>
-      </w:r>
-      <w:proofErr w:type="spellEnd"/>
-      <w:r>
-        <w:rPr>
-          <w:rStyle w:val="defaultchar"/>
-          <w:rFonts w:asciiTheme="minorHAnsi" w:hAnsiTheme="minorHAnsi" w:cstheme="minorHAnsi"/>
-          <w:sz w:val="28"/>
-        </w:rPr>
-        <w:t xml:space="preserve">, </w:t>
-      </w:r>
-      <w:proofErr w:type="spellStart"/>
-      <w:r>
-        <w:rPr>
-          <w:rStyle w:val="defaultchar"/>
-          <w:rFonts w:asciiTheme="minorHAnsi" w:hAnsiTheme="minorHAnsi" w:cstheme="minorHAnsi"/>
-          <w:sz w:val="28"/>
-        </w:rPr>
-        <w:t>the</w:t>
-      </w:r>
-      <w:proofErr w:type="spellEnd"/>
-      <w:r>
-        <w:rPr>
-          <w:rStyle w:val="defaultchar"/>
-          <w:rFonts w:asciiTheme="minorHAnsi" w:hAnsiTheme="minorHAnsi" w:cstheme="minorHAnsi"/>
-          <w:sz w:val="28"/>
-        </w:rPr>
-        <w:t xml:space="preserve"> one </w:t>
-      </w:r>
-      <w:proofErr w:type="spellStart"/>
-      <w:r>
-        <w:rPr>
-          <w:rStyle w:val="defaultchar"/>
-          <w:rFonts w:asciiTheme="minorHAnsi" w:hAnsiTheme="minorHAnsi" w:cstheme="minorHAnsi"/>
-          <w:sz w:val="28"/>
-        </w:rPr>
-        <w:t>we</w:t>
-      </w:r>
-      <w:proofErr w:type="spellEnd"/>
-      <w:r>
-        <w:rPr>
-          <w:rStyle w:val="defaultchar"/>
-          <w:rFonts w:asciiTheme="minorHAnsi" w:hAnsiTheme="minorHAnsi" w:cstheme="minorHAnsi"/>
-          <w:sz w:val="28"/>
-        </w:rPr>
-        <w:t xml:space="preserve"> live </w:t>
-      </w:r>
-      <w:proofErr w:type="spellStart"/>
-      <w:r>
-        <w:rPr>
-          <w:rStyle w:val="defaultchar"/>
-          <w:rFonts w:asciiTheme="minorHAnsi" w:hAnsiTheme="minorHAnsi" w:cstheme="minorHAnsi"/>
-          <w:sz w:val="28"/>
-        </w:rPr>
-        <w:t>in</w:t>
-      </w:r>
-      <w:proofErr w:type="spellEnd"/>
-      <w:r>
-        <w:rPr>
-          <w:rStyle w:val="defaultchar"/>
-          <w:rFonts w:asciiTheme="minorHAnsi" w:hAnsiTheme="minorHAnsi" w:cstheme="minorHAnsi"/>
-          <w:sz w:val="28"/>
-        </w:rPr>
-        <w:t xml:space="preserve"> </w:t>
-      </w:r>
-      <w:proofErr w:type="spellStart"/>
-      <w:r>
-        <w:rPr>
-          <w:rStyle w:val="defaultchar"/>
-          <w:rFonts w:asciiTheme="minorHAnsi" w:hAnsiTheme="minorHAnsi" w:cstheme="minorHAnsi"/>
-          <w:sz w:val="28"/>
-        </w:rPr>
-        <w:t>now</w:t>
-      </w:r>
-      <w:proofErr w:type="spellEnd"/>
+          <w:sz w:val="32"/>
+        </w:rPr>
+        <w:br/>
+        <w:t>They will be destroyed into the void</w:t>
+      </w:r>
+      <w:r>
+        <w:rPr>
+          <w:sz w:val="32"/>
+        </w:rPr>
+        <w:br/>
+        <w:t>They will be destroyed into the void</w:t>
+      </w:r>
+      <w:r>
+        <w:rPr>
+          <w:sz w:val="32"/>
+        </w:rPr>
+        <w:br/>
+        <w:t>Into the void, into the void</w:t>
+      </w:r>
+    </w:p>
+    <w:p>
+      <w:pPr>
+        <w:ind w:left="2127"/>
+        <w:rPr>
+          <w:sz w:val="32"/>
+        </w:rPr>
+      </w:pPr>
+      <w:r>
+        <w:rPr>
+          <w:sz w:val="32"/>
+        </w:rPr>
+        <w:t>He will not shame us, neither will he take us,</w:t>
+      </w:r>
+      <w:r>
+        <w:rPr>
+          <w:sz w:val="32"/>
+        </w:rPr>
+        <w:br/>
+        <w:t>nor will not break us, he will not claim us</w:t>
+      </w:r>
+      <w:r>
+        <w:rPr>
+          <w:sz w:val="32"/>
+        </w:rPr>
+        <w:br/>
+        <w:t xml:space="preserve">Blood, sweat, tears and pain, </w:t>
+      </w:r>
+      <w:r>
+        <w:rPr>
+          <w:sz w:val="32"/>
+        </w:rPr>
+        <w:br/>
+        <w:t>it will be in vain if we don’t kill the raid</w:t>
+      </w:r>
+      <w:r>
+        <w:rPr>
+          <w:sz w:val="32"/>
+        </w:rPr>
+        <w:br/>
+        <w:t xml:space="preserve">Hulks smashing and dashing, </w:t>
+      </w:r>
+      <w:proofErr w:type="spellStart"/>
+      <w:r>
+        <w:rPr>
+          <w:sz w:val="32"/>
+        </w:rPr>
+        <w:t>Thors</w:t>
+      </w:r>
+      <w:proofErr w:type="spellEnd"/>
+      <w:r>
+        <w:rPr>
+          <w:sz w:val="32"/>
+        </w:rPr>
+        <w:t xml:space="preserve"> mighty crashing,</w:t>
+      </w:r>
+      <w:r>
+        <w:rPr>
+          <w:sz w:val="32"/>
+        </w:rPr>
+        <w:br/>
+      </w:r>
+      <w:proofErr w:type="spellStart"/>
+      <w:r>
+        <w:rPr>
+          <w:sz w:val="32"/>
+        </w:rPr>
+        <w:t>Chitauri</w:t>
+      </w:r>
+      <w:proofErr w:type="spellEnd"/>
+      <w:r>
+        <w:rPr>
+          <w:sz w:val="32"/>
+        </w:rPr>
+        <w:t xml:space="preserve"> with fury bashing, destruction seeking</w:t>
+      </w:r>
+    </w:p>
+    <w:p>
+      <w:pPr>
+        <w:ind w:left="2127"/>
+        <w:rPr>
+          <w:sz w:val="32"/>
+        </w:rPr>
+      </w:pPr>
+      <w:r>
+        <w:rPr>
+          <w:sz w:val="32"/>
+        </w:rPr>
+        <w:t>They will be destroyed into the void</w:t>
+      </w:r>
+      <w:r>
+        <w:rPr>
+          <w:sz w:val="32"/>
+        </w:rPr>
+        <w:br/>
+        <w:t>They will be destroyed into the void</w:t>
+      </w:r>
+      <w:r>
+        <w:rPr>
+          <w:sz w:val="32"/>
+        </w:rPr>
+        <w:br/>
+        <w:t>They will be destroyed into the void</w:t>
+      </w:r>
+      <w:r>
+        <w:rPr>
+          <w:sz w:val="32"/>
+        </w:rPr>
+        <w:br/>
+        <w:t>Into the void, into the void</w:t>
+      </w:r>
     </w:p>
     <w:p>
       <w:pPr>
@@ -3591,682 +4630,7 @@
           <w:sz w:val="28"/>
         </w:rPr>
       </w:pPr>
-      <w:proofErr w:type="spellStart"/>
-      <w:r>
-        <w:rPr>
-          <w:rStyle w:val="defaultchar"/>
-          <w:rFonts w:asciiTheme="minorHAnsi" w:hAnsiTheme="minorHAnsi" w:cstheme="minorHAnsi"/>
-          <w:sz w:val="28"/>
-        </w:rPr>
-        <w:t>Scorched</w:t>
-      </w:r>
-      <w:proofErr w:type="spellEnd"/>
-      <w:r>
-        <w:rPr>
-          <w:rStyle w:val="defaultchar"/>
-          <w:rFonts w:asciiTheme="minorHAnsi" w:hAnsiTheme="minorHAnsi" w:cstheme="minorHAnsi"/>
-          <w:sz w:val="28"/>
-        </w:rPr>
-        <w:t xml:space="preserve"> </w:t>
-      </w:r>
-      <w:proofErr w:type="spellStart"/>
-      <w:r>
-        <w:rPr>
-          <w:rStyle w:val="defaultchar"/>
-          <w:rFonts w:asciiTheme="minorHAnsi" w:hAnsiTheme="minorHAnsi" w:cstheme="minorHAnsi"/>
-          <w:sz w:val="28"/>
-        </w:rPr>
-        <w:t>desire</w:t>
-      </w:r>
-      <w:proofErr w:type="spellEnd"/>
-      <w:r>
-        <w:rPr>
-          <w:rStyle w:val="defaultchar"/>
-          <w:rFonts w:asciiTheme="minorHAnsi" w:hAnsiTheme="minorHAnsi" w:cstheme="minorHAnsi"/>
-          <w:sz w:val="28"/>
-        </w:rPr>
-        <w:t xml:space="preserve">, </w:t>
-      </w:r>
-      <w:proofErr w:type="spellStart"/>
-      <w:r>
-        <w:rPr>
-          <w:rStyle w:val="defaultchar"/>
-          <w:rFonts w:asciiTheme="minorHAnsi" w:hAnsiTheme="minorHAnsi" w:cstheme="minorHAnsi"/>
-          <w:sz w:val="28"/>
-        </w:rPr>
-        <w:t>made</w:t>
-      </w:r>
-      <w:proofErr w:type="spellEnd"/>
-      <w:r>
-        <w:rPr>
-          <w:rStyle w:val="defaultchar"/>
-          <w:rFonts w:asciiTheme="minorHAnsi" w:hAnsiTheme="minorHAnsi" w:cstheme="minorHAnsi"/>
-          <w:sz w:val="28"/>
-        </w:rPr>
-        <w:t xml:space="preserve"> </w:t>
-      </w:r>
-      <w:proofErr w:type="spellStart"/>
-      <w:r>
-        <w:rPr>
-          <w:rStyle w:val="defaultchar"/>
-          <w:rFonts w:asciiTheme="minorHAnsi" w:hAnsiTheme="minorHAnsi" w:cstheme="minorHAnsi"/>
-          <w:sz w:val="28"/>
-        </w:rPr>
-        <w:t>my</w:t>
-      </w:r>
-      <w:proofErr w:type="spellEnd"/>
-      <w:r>
-        <w:rPr>
-          <w:rStyle w:val="defaultchar"/>
-          <w:rFonts w:asciiTheme="minorHAnsi" w:hAnsiTheme="minorHAnsi" w:cstheme="minorHAnsi"/>
-          <w:sz w:val="28"/>
-        </w:rPr>
-        <w:t xml:space="preserve"> </w:t>
-      </w:r>
-      <w:proofErr w:type="spellStart"/>
-      <w:r>
-        <w:rPr>
-          <w:rStyle w:val="defaultchar"/>
-          <w:rFonts w:asciiTheme="minorHAnsi" w:hAnsiTheme="minorHAnsi" w:cstheme="minorHAnsi"/>
-          <w:sz w:val="28"/>
-        </w:rPr>
-        <w:t>fire</w:t>
-      </w:r>
-      <w:proofErr w:type="spellEnd"/>
-      <w:r>
-        <w:rPr>
-          <w:rStyle w:val="defaultchar"/>
-          <w:rFonts w:asciiTheme="minorHAnsi" w:hAnsiTheme="minorHAnsi" w:cstheme="minorHAnsi"/>
-          <w:sz w:val="28"/>
-        </w:rPr>
-        <w:t xml:space="preserve">, </w:t>
-      </w:r>
-      <w:proofErr w:type="spellStart"/>
-      <w:r>
-        <w:rPr>
-          <w:rStyle w:val="defaultchar"/>
-          <w:rFonts w:asciiTheme="minorHAnsi" w:hAnsiTheme="minorHAnsi" w:cstheme="minorHAnsi"/>
-          <w:sz w:val="28"/>
-        </w:rPr>
-        <w:t>burning</w:t>
-      </w:r>
-      <w:proofErr w:type="spellEnd"/>
-      <w:r>
-        <w:rPr>
-          <w:rStyle w:val="defaultchar"/>
-          <w:rFonts w:asciiTheme="minorHAnsi" w:hAnsiTheme="minorHAnsi" w:cstheme="minorHAnsi"/>
-          <w:sz w:val="28"/>
-        </w:rPr>
-        <w:t xml:space="preserve"> </w:t>
-      </w:r>
-      <w:proofErr w:type="spellStart"/>
-      <w:r>
-        <w:rPr>
-          <w:rStyle w:val="defaultchar"/>
-          <w:rFonts w:asciiTheme="minorHAnsi" w:hAnsiTheme="minorHAnsi" w:cstheme="minorHAnsi"/>
-          <w:sz w:val="28"/>
-        </w:rPr>
-        <w:t>brighter</w:t>
-      </w:r>
-      <w:proofErr w:type="spellEnd"/>
-      <w:r>
-        <w:rPr>
-          <w:rStyle w:val="defaultchar"/>
-          <w:rFonts w:asciiTheme="minorHAnsi" w:hAnsiTheme="minorHAnsi" w:cstheme="minorHAnsi"/>
-          <w:sz w:val="28"/>
-        </w:rPr>
-        <w:t xml:space="preserve">, I am a </w:t>
-      </w:r>
-      <w:proofErr w:type="spellStart"/>
-      <w:r>
-        <w:rPr>
-          <w:rStyle w:val="defaultchar"/>
-          <w:rFonts w:asciiTheme="minorHAnsi" w:hAnsiTheme="minorHAnsi" w:cstheme="minorHAnsi"/>
-          <w:sz w:val="28"/>
-        </w:rPr>
-        <w:t>fighter</w:t>
-      </w:r>
-      <w:proofErr w:type="spellEnd"/>
-      <w:r>
-        <w:rPr>
-          <w:rStyle w:val="defaultchar"/>
-          <w:rFonts w:asciiTheme="minorHAnsi" w:hAnsiTheme="minorHAnsi" w:cstheme="minorHAnsi"/>
-          <w:sz w:val="28"/>
-        </w:rPr>
-        <w:t> </w:t>
-      </w:r>
-      <w:r>
-        <w:rPr>
-          <w:rFonts w:asciiTheme="minorHAnsi" w:hAnsiTheme="minorHAnsi" w:cstheme="minorHAnsi"/>
-          <w:sz w:val="28"/>
-        </w:rPr>
-        <w:br/>
-      </w:r>
-      <w:proofErr w:type="spellStart"/>
-      <w:r>
-        <w:rPr>
-          <w:rStyle w:val="defaultchar"/>
-          <w:rFonts w:asciiTheme="minorHAnsi" w:hAnsiTheme="minorHAnsi" w:cstheme="minorHAnsi"/>
-          <w:sz w:val="28"/>
-        </w:rPr>
-        <w:t>Destoryed</w:t>
-      </w:r>
-      <w:proofErr w:type="spellEnd"/>
-      <w:r>
-        <w:rPr>
-          <w:rStyle w:val="defaultchar"/>
-          <w:rFonts w:asciiTheme="minorHAnsi" w:hAnsiTheme="minorHAnsi" w:cstheme="minorHAnsi"/>
-          <w:sz w:val="28"/>
-        </w:rPr>
-        <w:t xml:space="preserve"> </w:t>
-      </w:r>
-      <w:proofErr w:type="spellStart"/>
-      <w:r>
-        <w:rPr>
-          <w:rStyle w:val="defaultchar"/>
-          <w:rFonts w:asciiTheme="minorHAnsi" w:hAnsiTheme="minorHAnsi" w:cstheme="minorHAnsi"/>
-          <w:sz w:val="28"/>
-        </w:rPr>
-        <w:t>mind</w:t>
-      </w:r>
-      <w:proofErr w:type="spellEnd"/>
-      <w:r>
-        <w:rPr>
-          <w:rStyle w:val="defaultchar"/>
-          <w:rFonts w:asciiTheme="minorHAnsi" w:hAnsiTheme="minorHAnsi" w:cstheme="minorHAnsi"/>
-          <w:sz w:val="28"/>
-        </w:rPr>
-        <w:t xml:space="preserve">, </w:t>
-      </w:r>
-      <w:proofErr w:type="spellStart"/>
-      <w:r>
-        <w:rPr>
-          <w:rStyle w:val="defaultchar"/>
-          <w:rFonts w:asciiTheme="minorHAnsi" w:hAnsiTheme="minorHAnsi" w:cstheme="minorHAnsi"/>
-          <w:sz w:val="28"/>
-        </w:rPr>
-        <w:t>formed</w:t>
-      </w:r>
-      <w:proofErr w:type="spellEnd"/>
-      <w:r>
-        <w:rPr>
-          <w:rStyle w:val="defaultchar"/>
-          <w:rFonts w:asciiTheme="minorHAnsi" w:hAnsiTheme="minorHAnsi" w:cstheme="minorHAnsi"/>
-          <w:sz w:val="28"/>
-        </w:rPr>
-        <w:t xml:space="preserve"> </w:t>
-      </w:r>
-      <w:proofErr w:type="spellStart"/>
-      <w:r>
-        <w:rPr>
-          <w:rStyle w:val="defaultchar"/>
-          <w:rFonts w:asciiTheme="minorHAnsi" w:hAnsiTheme="minorHAnsi" w:cstheme="minorHAnsi"/>
-          <w:sz w:val="28"/>
-        </w:rPr>
-        <w:t>my</w:t>
-      </w:r>
-      <w:proofErr w:type="spellEnd"/>
-      <w:r>
-        <w:rPr>
-          <w:rStyle w:val="defaultchar"/>
-          <w:rFonts w:asciiTheme="minorHAnsi" w:hAnsiTheme="minorHAnsi" w:cstheme="minorHAnsi"/>
-          <w:sz w:val="28"/>
-        </w:rPr>
-        <w:t xml:space="preserve"> pride, </w:t>
-      </w:r>
-      <w:proofErr w:type="spellStart"/>
-      <w:r>
-        <w:rPr>
-          <w:rStyle w:val="defaultchar"/>
-          <w:rFonts w:asciiTheme="minorHAnsi" w:hAnsiTheme="minorHAnsi" w:cstheme="minorHAnsi"/>
-          <w:sz w:val="28"/>
-        </w:rPr>
-        <w:t>assemble</w:t>
-      </w:r>
-      <w:proofErr w:type="spellEnd"/>
-      <w:r>
-        <w:rPr>
-          <w:rStyle w:val="defaultchar"/>
-          <w:rFonts w:asciiTheme="minorHAnsi" w:hAnsiTheme="minorHAnsi" w:cstheme="minorHAnsi"/>
-          <w:sz w:val="28"/>
-        </w:rPr>
-        <w:t xml:space="preserve"> </w:t>
-      </w:r>
-      <w:proofErr w:type="spellStart"/>
-      <w:r>
-        <w:rPr>
-          <w:rStyle w:val="defaultchar"/>
-          <w:rFonts w:asciiTheme="minorHAnsi" w:hAnsiTheme="minorHAnsi" w:cstheme="minorHAnsi"/>
-          <w:sz w:val="28"/>
-        </w:rPr>
-        <w:t>brothers</w:t>
-      </w:r>
-      <w:proofErr w:type="spellEnd"/>
-      <w:r>
-        <w:rPr>
-          <w:rStyle w:val="defaultchar"/>
-          <w:rFonts w:asciiTheme="minorHAnsi" w:hAnsiTheme="minorHAnsi" w:cstheme="minorHAnsi"/>
-          <w:sz w:val="28"/>
-        </w:rPr>
-        <w:t xml:space="preserve">, </w:t>
-      </w:r>
-      <w:proofErr w:type="spellStart"/>
-      <w:r>
-        <w:rPr>
-          <w:rStyle w:val="defaultchar"/>
-          <w:rFonts w:asciiTheme="minorHAnsi" w:hAnsiTheme="minorHAnsi" w:cstheme="minorHAnsi"/>
-          <w:sz w:val="28"/>
-        </w:rPr>
-        <w:t>lets</w:t>
-      </w:r>
-      <w:proofErr w:type="spellEnd"/>
-      <w:r>
-        <w:rPr>
-          <w:rStyle w:val="defaultchar"/>
-          <w:rFonts w:asciiTheme="minorHAnsi" w:hAnsiTheme="minorHAnsi" w:cstheme="minorHAnsi"/>
-          <w:sz w:val="28"/>
-        </w:rPr>
-        <w:t xml:space="preserve"> </w:t>
-      </w:r>
-      <w:proofErr w:type="spellStart"/>
-      <w:r>
-        <w:rPr>
-          <w:rStyle w:val="defaultchar"/>
-          <w:rFonts w:asciiTheme="minorHAnsi" w:hAnsiTheme="minorHAnsi" w:cstheme="minorHAnsi"/>
-          <w:sz w:val="28"/>
-        </w:rPr>
-        <w:t>kill</w:t>
-      </w:r>
-      <w:proofErr w:type="spellEnd"/>
-      <w:r>
-        <w:rPr>
-          <w:rStyle w:val="defaultchar"/>
-          <w:rFonts w:asciiTheme="minorHAnsi" w:hAnsiTheme="minorHAnsi" w:cstheme="minorHAnsi"/>
-          <w:sz w:val="28"/>
-        </w:rPr>
-        <w:t xml:space="preserve"> </w:t>
-      </w:r>
-      <w:proofErr w:type="spellStart"/>
-      <w:r>
-        <w:rPr>
-          <w:rStyle w:val="defaultchar"/>
-          <w:rFonts w:asciiTheme="minorHAnsi" w:hAnsiTheme="minorHAnsi" w:cstheme="minorHAnsi"/>
-          <w:sz w:val="28"/>
-        </w:rPr>
-        <w:t>the</w:t>
-      </w:r>
-      <w:proofErr w:type="spellEnd"/>
-      <w:r>
-        <w:rPr>
-          <w:rStyle w:val="defaultchar"/>
-          <w:rFonts w:asciiTheme="minorHAnsi" w:hAnsiTheme="minorHAnsi" w:cstheme="minorHAnsi"/>
-          <w:sz w:val="28"/>
-        </w:rPr>
-        <w:t xml:space="preserve"> </w:t>
-      </w:r>
-      <w:proofErr w:type="spellStart"/>
-      <w:r>
-        <w:rPr>
-          <w:rStyle w:val="defaultchar"/>
-          <w:rFonts w:asciiTheme="minorHAnsi" w:hAnsiTheme="minorHAnsi" w:cstheme="minorHAnsi"/>
-          <w:sz w:val="28"/>
-        </w:rPr>
-        <w:t>suckers</w:t>
-      </w:r>
-      <w:proofErr w:type="spellEnd"/>
-    </w:p>
-    <w:p>
-      <w:pPr>
-        <w:pStyle w:val="default"/>
-        <w:spacing w:before="0" w:beforeAutospacing="0" w:after="200" w:afterAutospacing="0" w:line="260" w:lineRule="atLeast"/>
-        <w:rPr>
-          <w:rFonts w:asciiTheme="minorHAnsi" w:hAnsiTheme="minorHAnsi" w:cstheme="minorHAnsi"/>
-          <w:sz w:val="28"/>
-        </w:rPr>
-      </w:pPr>
-      <w:r>
-        <w:rPr>
-          <w:rStyle w:val="defaultchar"/>
-          <w:rFonts w:asciiTheme="minorHAnsi" w:hAnsiTheme="minorHAnsi" w:cstheme="minorHAnsi"/>
-          <w:sz w:val="28"/>
-        </w:rPr>
-        <w:t>OOOOOOOOOOOOOOOOOOOOOOOOOOOO</w:t>
-      </w:r>
-    </w:p>
-    <w:p>
-      <w:pPr>
-        <w:pStyle w:val="default"/>
-        <w:spacing w:before="0" w:beforeAutospacing="0" w:after="200" w:afterAutospacing="0" w:line="260" w:lineRule="atLeast"/>
-        <w:rPr>
-          <w:rFonts w:asciiTheme="minorHAnsi" w:hAnsiTheme="minorHAnsi" w:cstheme="minorHAnsi"/>
-          <w:sz w:val="28"/>
-        </w:rPr>
-      </w:pPr>
-      <w:proofErr w:type="spellStart"/>
-      <w:r>
-        <w:rPr>
-          <w:rStyle w:val="defaultchar"/>
-          <w:rFonts w:asciiTheme="minorHAnsi" w:hAnsiTheme="minorHAnsi" w:cstheme="minorHAnsi"/>
-          <w:sz w:val="28"/>
-        </w:rPr>
-        <w:t>Scorched</w:t>
-      </w:r>
-      <w:proofErr w:type="spellEnd"/>
-      <w:r>
-        <w:rPr>
-          <w:rStyle w:val="defaultchar"/>
-          <w:rFonts w:asciiTheme="minorHAnsi" w:hAnsiTheme="minorHAnsi" w:cstheme="minorHAnsi"/>
-          <w:sz w:val="28"/>
-        </w:rPr>
-        <w:t xml:space="preserve"> </w:t>
-      </w:r>
-      <w:proofErr w:type="spellStart"/>
-      <w:r>
-        <w:rPr>
-          <w:rStyle w:val="defaultchar"/>
-          <w:rFonts w:asciiTheme="minorHAnsi" w:hAnsiTheme="minorHAnsi" w:cstheme="minorHAnsi"/>
-          <w:sz w:val="28"/>
-        </w:rPr>
-        <w:t>desire</w:t>
-      </w:r>
-      <w:proofErr w:type="spellEnd"/>
-      <w:r>
-        <w:rPr>
-          <w:rStyle w:val="defaultchar"/>
-          <w:rFonts w:asciiTheme="minorHAnsi" w:hAnsiTheme="minorHAnsi" w:cstheme="minorHAnsi"/>
-          <w:sz w:val="28"/>
-        </w:rPr>
-        <w:t xml:space="preserve">, </w:t>
-      </w:r>
-      <w:proofErr w:type="spellStart"/>
-      <w:r>
-        <w:rPr>
-          <w:rStyle w:val="defaultchar"/>
-          <w:rFonts w:asciiTheme="minorHAnsi" w:hAnsiTheme="minorHAnsi" w:cstheme="minorHAnsi"/>
-          <w:sz w:val="28"/>
-        </w:rPr>
-        <w:t>made</w:t>
-      </w:r>
-      <w:proofErr w:type="spellEnd"/>
-      <w:r>
-        <w:rPr>
-          <w:rStyle w:val="defaultchar"/>
-          <w:rFonts w:asciiTheme="minorHAnsi" w:hAnsiTheme="minorHAnsi" w:cstheme="minorHAnsi"/>
-          <w:sz w:val="28"/>
-        </w:rPr>
-        <w:t xml:space="preserve"> </w:t>
-      </w:r>
-      <w:proofErr w:type="spellStart"/>
-      <w:r>
-        <w:rPr>
-          <w:rStyle w:val="defaultchar"/>
-          <w:rFonts w:asciiTheme="minorHAnsi" w:hAnsiTheme="minorHAnsi" w:cstheme="minorHAnsi"/>
-          <w:sz w:val="28"/>
-        </w:rPr>
-        <w:t>my</w:t>
-      </w:r>
-      <w:proofErr w:type="spellEnd"/>
-      <w:r>
-        <w:rPr>
-          <w:rStyle w:val="defaultchar"/>
-          <w:rFonts w:asciiTheme="minorHAnsi" w:hAnsiTheme="minorHAnsi" w:cstheme="minorHAnsi"/>
-          <w:sz w:val="28"/>
-        </w:rPr>
-        <w:t xml:space="preserve"> </w:t>
-      </w:r>
-      <w:proofErr w:type="spellStart"/>
-      <w:r>
-        <w:rPr>
-          <w:rStyle w:val="defaultchar"/>
-          <w:rFonts w:asciiTheme="minorHAnsi" w:hAnsiTheme="minorHAnsi" w:cstheme="minorHAnsi"/>
-          <w:sz w:val="28"/>
-        </w:rPr>
-        <w:t>fire</w:t>
-      </w:r>
-      <w:proofErr w:type="spellEnd"/>
-      <w:r>
-        <w:rPr>
-          <w:rStyle w:val="defaultchar"/>
-          <w:rFonts w:asciiTheme="minorHAnsi" w:hAnsiTheme="minorHAnsi" w:cstheme="minorHAnsi"/>
-          <w:sz w:val="28"/>
-        </w:rPr>
-        <w:t xml:space="preserve">, </w:t>
-      </w:r>
-      <w:proofErr w:type="spellStart"/>
-      <w:r>
-        <w:rPr>
-          <w:rStyle w:val="defaultchar"/>
-          <w:rFonts w:asciiTheme="minorHAnsi" w:hAnsiTheme="minorHAnsi" w:cstheme="minorHAnsi"/>
-          <w:sz w:val="28"/>
-        </w:rPr>
-        <w:t>burning</w:t>
-      </w:r>
-      <w:proofErr w:type="spellEnd"/>
-      <w:r>
-        <w:rPr>
-          <w:rStyle w:val="defaultchar"/>
-          <w:rFonts w:asciiTheme="minorHAnsi" w:hAnsiTheme="minorHAnsi" w:cstheme="minorHAnsi"/>
-          <w:sz w:val="28"/>
-        </w:rPr>
-        <w:t xml:space="preserve"> </w:t>
-      </w:r>
-      <w:proofErr w:type="spellStart"/>
-      <w:r>
-        <w:rPr>
-          <w:rStyle w:val="defaultchar"/>
-          <w:rFonts w:asciiTheme="minorHAnsi" w:hAnsiTheme="minorHAnsi" w:cstheme="minorHAnsi"/>
-          <w:sz w:val="28"/>
-        </w:rPr>
-        <w:t>brighter</w:t>
-      </w:r>
-      <w:proofErr w:type="spellEnd"/>
-      <w:r>
-        <w:rPr>
-          <w:rStyle w:val="defaultchar"/>
-          <w:rFonts w:asciiTheme="minorHAnsi" w:hAnsiTheme="minorHAnsi" w:cstheme="minorHAnsi"/>
-          <w:sz w:val="28"/>
-        </w:rPr>
-        <w:t xml:space="preserve">, I am a </w:t>
-      </w:r>
-      <w:proofErr w:type="spellStart"/>
-      <w:r>
-        <w:rPr>
-          <w:rStyle w:val="defaultchar"/>
-          <w:rFonts w:asciiTheme="minorHAnsi" w:hAnsiTheme="minorHAnsi" w:cstheme="minorHAnsi"/>
-          <w:sz w:val="28"/>
-        </w:rPr>
-        <w:t>fighter</w:t>
-      </w:r>
-      <w:proofErr w:type="spellEnd"/>
-      <w:r>
-        <w:rPr>
-          <w:rStyle w:val="defaultchar"/>
-          <w:rFonts w:asciiTheme="minorHAnsi" w:hAnsiTheme="minorHAnsi" w:cstheme="minorHAnsi"/>
-          <w:sz w:val="28"/>
-        </w:rPr>
-        <w:t> </w:t>
-      </w:r>
-      <w:r>
-        <w:rPr>
-          <w:rFonts w:asciiTheme="minorHAnsi" w:hAnsiTheme="minorHAnsi" w:cstheme="minorHAnsi"/>
-          <w:sz w:val="28"/>
-        </w:rPr>
-        <w:br/>
-      </w:r>
-      <w:proofErr w:type="spellStart"/>
-      <w:r>
-        <w:rPr>
-          <w:rStyle w:val="defaultchar"/>
-          <w:rFonts w:asciiTheme="minorHAnsi" w:hAnsiTheme="minorHAnsi" w:cstheme="minorHAnsi"/>
-          <w:sz w:val="28"/>
-        </w:rPr>
-        <w:t>Destoryed</w:t>
-      </w:r>
-      <w:proofErr w:type="spellEnd"/>
-      <w:r>
-        <w:rPr>
-          <w:rStyle w:val="defaultchar"/>
-          <w:rFonts w:asciiTheme="minorHAnsi" w:hAnsiTheme="minorHAnsi" w:cstheme="minorHAnsi"/>
-          <w:sz w:val="28"/>
-        </w:rPr>
-        <w:t xml:space="preserve"> </w:t>
-      </w:r>
-      <w:proofErr w:type="spellStart"/>
-      <w:r>
-        <w:rPr>
-          <w:rStyle w:val="defaultchar"/>
-          <w:rFonts w:asciiTheme="minorHAnsi" w:hAnsiTheme="minorHAnsi" w:cstheme="minorHAnsi"/>
-          <w:sz w:val="28"/>
-        </w:rPr>
-        <w:t>mind</w:t>
-      </w:r>
-      <w:proofErr w:type="spellEnd"/>
-      <w:r>
-        <w:rPr>
-          <w:rStyle w:val="defaultchar"/>
-          <w:rFonts w:asciiTheme="minorHAnsi" w:hAnsiTheme="minorHAnsi" w:cstheme="minorHAnsi"/>
-          <w:sz w:val="28"/>
-        </w:rPr>
-        <w:t xml:space="preserve">, </w:t>
-      </w:r>
-      <w:proofErr w:type="spellStart"/>
-      <w:r>
-        <w:rPr>
-          <w:rStyle w:val="defaultchar"/>
-          <w:rFonts w:asciiTheme="minorHAnsi" w:hAnsiTheme="minorHAnsi" w:cstheme="minorHAnsi"/>
-          <w:sz w:val="28"/>
-        </w:rPr>
-        <w:t>formed</w:t>
-      </w:r>
-      <w:proofErr w:type="spellEnd"/>
-      <w:r>
-        <w:rPr>
-          <w:rStyle w:val="defaultchar"/>
-          <w:rFonts w:asciiTheme="minorHAnsi" w:hAnsiTheme="minorHAnsi" w:cstheme="minorHAnsi"/>
-          <w:sz w:val="28"/>
-        </w:rPr>
-        <w:t xml:space="preserve"> </w:t>
-      </w:r>
-      <w:proofErr w:type="spellStart"/>
-      <w:r>
-        <w:rPr>
-          <w:rStyle w:val="defaultchar"/>
-          <w:rFonts w:asciiTheme="minorHAnsi" w:hAnsiTheme="minorHAnsi" w:cstheme="minorHAnsi"/>
-          <w:sz w:val="28"/>
-        </w:rPr>
-        <w:t>my</w:t>
-      </w:r>
-      <w:proofErr w:type="spellEnd"/>
-      <w:r>
-        <w:rPr>
-          <w:rStyle w:val="defaultchar"/>
-          <w:rFonts w:asciiTheme="minorHAnsi" w:hAnsiTheme="minorHAnsi" w:cstheme="minorHAnsi"/>
-          <w:sz w:val="28"/>
-        </w:rPr>
-        <w:t xml:space="preserve"> pride, </w:t>
-      </w:r>
-      <w:proofErr w:type="spellStart"/>
-      <w:r>
-        <w:rPr>
-          <w:rStyle w:val="defaultchar"/>
-          <w:rFonts w:asciiTheme="minorHAnsi" w:hAnsiTheme="minorHAnsi" w:cstheme="minorHAnsi"/>
-          <w:sz w:val="28"/>
-        </w:rPr>
-        <w:t>assemble</w:t>
-      </w:r>
-      <w:proofErr w:type="spellEnd"/>
-      <w:r>
-        <w:rPr>
-          <w:rStyle w:val="defaultchar"/>
-          <w:rFonts w:asciiTheme="minorHAnsi" w:hAnsiTheme="minorHAnsi" w:cstheme="minorHAnsi"/>
-          <w:sz w:val="28"/>
-        </w:rPr>
-        <w:t xml:space="preserve"> </w:t>
-      </w:r>
-      <w:proofErr w:type="spellStart"/>
-      <w:r>
-        <w:rPr>
-          <w:rStyle w:val="defaultchar"/>
-          <w:rFonts w:asciiTheme="minorHAnsi" w:hAnsiTheme="minorHAnsi" w:cstheme="minorHAnsi"/>
-          <w:sz w:val="28"/>
-        </w:rPr>
-        <w:t>brothers</w:t>
-      </w:r>
-      <w:proofErr w:type="spellEnd"/>
-      <w:r>
-        <w:rPr>
-          <w:rStyle w:val="defaultchar"/>
-          <w:rFonts w:asciiTheme="minorHAnsi" w:hAnsiTheme="minorHAnsi" w:cstheme="minorHAnsi"/>
-          <w:sz w:val="28"/>
-        </w:rPr>
-        <w:t xml:space="preserve">, </w:t>
-      </w:r>
-      <w:proofErr w:type="spellStart"/>
-      <w:r>
-        <w:rPr>
-          <w:rStyle w:val="defaultchar"/>
-          <w:rFonts w:asciiTheme="minorHAnsi" w:hAnsiTheme="minorHAnsi" w:cstheme="minorHAnsi"/>
-          <w:sz w:val="28"/>
-        </w:rPr>
-        <w:t>lets</w:t>
-      </w:r>
-      <w:proofErr w:type="spellEnd"/>
-      <w:r>
-        <w:rPr>
-          <w:rStyle w:val="defaultchar"/>
-          <w:rFonts w:asciiTheme="minorHAnsi" w:hAnsiTheme="minorHAnsi" w:cstheme="minorHAnsi"/>
-          <w:sz w:val="28"/>
-        </w:rPr>
-        <w:t xml:space="preserve"> </w:t>
-      </w:r>
-      <w:proofErr w:type="spellStart"/>
-      <w:r>
-        <w:rPr>
-          <w:rStyle w:val="defaultchar"/>
-          <w:rFonts w:asciiTheme="minorHAnsi" w:hAnsiTheme="minorHAnsi" w:cstheme="minorHAnsi"/>
-          <w:sz w:val="28"/>
-        </w:rPr>
-        <w:t>kill</w:t>
-      </w:r>
-      <w:proofErr w:type="spellEnd"/>
-      <w:r>
-        <w:rPr>
-          <w:rStyle w:val="defaultchar"/>
-          <w:rFonts w:asciiTheme="minorHAnsi" w:hAnsiTheme="minorHAnsi" w:cstheme="minorHAnsi"/>
-          <w:sz w:val="28"/>
-        </w:rPr>
-        <w:t xml:space="preserve"> </w:t>
-      </w:r>
-      <w:proofErr w:type="spellStart"/>
-      <w:r>
-        <w:rPr>
-          <w:rStyle w:val="defaultchar"/>
-          <w:rFonts w:asciiTheme="minorHAnsi" w:hAnsiTheme="minorHAnsi" w:cstheme="minorHAnsi"/>
-          <w:sz w:val="28"/>
-        </w:rPr>
-        <w:t>the</w:t>
-      </w:r>
-      <w:proofErr w:type="spellEnd"/>
-      <w:r>
-        <w:rPr>
-          <w:rStyle w:val="defaultchar"/>
-          <w:rFonts w:asciiTheme="minorHAnsi" w:hAnsiTheme="minorHAnsi" w:cstheme="minorHAnsi"/>
-          <w:sz w:val="28"/>
-        </w:rPr>
-        <w:t xml:space="preserve"> </w:t>
-      </w:r>
-      <w:proofErr w:type="spellStart"/>
-      <w:r>
-        <w:rPr>
-          <w:rStyle w:val="defaultchar"/>
-          <w:rFonts w:asciiTheme="minorHAnsi" w:hAnsiTheme="minorHAnsi" w:cstheme="minorHAnsi"/>
-          <w:sz w:val="28"/>
-        </w:rPr>
-        <w:t>suckers</w:t>
-      </w:r>
-      <w:proofErr w:type="spellEnd"/>
-    </w:p>
-    <w:p/>
+    </w:p>
     <w:sectPr>
       <w:pgSz w:w="11906" w:h="16838"/>
       <w:pgMar w:top="1440" w:right="1440" w:bottom="1440" w:left="1440" w:header="708" w:footer="708" w:gutter="0"/>

</xml_diff>